<commit_message>
updated diary and Anforderungsdokument
</commit_message>
<xml_diff>
--- a/Dokumente/Dokumentation/Anforderungsdokument.docx
+++ b/Dokumente/Dokumentation/Anforderungsdokument.docx
@@ -1,6 +1,6 @@
 
 <file path=word/document.xml><?xml version="1.0" encoding="utf-8"?>
-<w:document xmlns:wpc="http://schemas.microsoft.com/office/word/2010/wordprocessingCanvas" xmlns:mc="http://schemas.openxmlformats.org/markup-compatibility/2006" xmlns:o="urn:schemas-microsoft-com:office:office" xmlns:r="http://schemas.openxmlformats.org/officeDocument/2006/relationships" xmlns:m="http://schemas.openxmlformats.org/officeDocument/2006/math" xmlns:v="urn:schemas-microsoft-com:vml" xmlns:wp14="http://schemas.microsoft.com/office/word/2010/wordprocessingDrawing" xmlns:wp="http://schemas.openxmlformats.org/drawingml/2006/wordprocessingDrawing" xmlns:w10="urn:schemas-microsoft-com:office:word" xmlns:w="http://schemas.openxmlformats.org/wordprocessingml/2006/main" xmlns:w14="http://schemas.microsoft.com/office/word/2010/wordml" xmlns:wpg="http://schemas.microsoft.com/office/word/2010/wordprocessingGroup" xmlns:wpi="http://schemas.microsoft.com/office/word/2010/wordprocessingInk" xmlns:wne="http://schemas.microsoft.com/office/word/2006/wordml" xmlns:wps="http://schemas.microsoft.com/office/word/2010/wordprocessingShape" mc:Ignorable="w14 wp14">
+<w:document xmlns:wpc="http://schemas.microsoft.com/office/word/2010/wordprocessingCanvas" xmlns:mo="http://schemas.microsoft.com/office/mac/office/2008/main" xmlns:mc="http://schemas.openxmlformats.org/markup-compatibility/2006" xmlns:mv="urn:schemas-microsoft-com:mac:vml" xmlns:o="urn:schemas-microsoft-com:office:office" xmlns:r="http://schemas.openxmlformats.org/officeDocument/2006/relationships" xmlns:m="http://schemas.openxmlformats.org/officeDocument/2006/math" xmlns:v="urn:schemas-microsoft-com:vml" xmlns:wp14="http://schemas.microsoft.com/office/word/2010/wordprocessingDrawing" xmlns:wp="http://schemas.openxmlformats.org/drawingml/2006/wordprocessingDrawing" xmlns:w10="urn:schemas-microsoft-com:office:word" xmlns:w="http://schemas.openxmlformats.org/wordprocessingml/2006/main" xmlns:w14="http://schemas.microsoft.com/office/word/2010/wordml" xmlns:wpg="http://schemas.microsoft.com/office/word/2010/wordprocessingGroup" xmlns:wpi="http://schemas.microsoft.com/office/word/2010/wordprocessingInk" xmlns:wne="http://schemas.microsoft.com/office/word/2006/wordml" xmlns:wps="http://schemas.microsoft.com/office/word/2010/wordprocessingShape" mc:Ignorable="w14 wp14">
   <w:body>
     <w:p/>
     <w:p>
@@ -10,8 +10,11 @@
         </w:rPr>
       </w:pPr>
       <w:r>
+        <w:rPr>
+          <w:lang w:val="de-DE" w:eastAsia="de-DE"/>
+        </w:rPr>
         <w:drawing>
-          <wp:inline distT="0" distB="0" distL="0" distR="0" wp14:anchorId="2F30AA27" wp14:editId="78FC73A1">
+          <wp:inline distT="0" distB="0" distL="0" distR="0" wp14:anchorId="46164173" wp14:editId="5ED9BCF4">
             <wp:extent cx="5943600" cy="2497879"/>
             <wp:effectExtent l="0" t="0" r="0" b="0"/>
             <wp:docPr id="8" name="Picture 8"/>
@@ -1164,7 +1167,7 @@
     </w:tbl>
     <w:p>
       <w:pPr>
-        <w:pStyle w:val="TOC1"/>
+        <w:pStyle w:val="Verzeichnis1"/>
         <w:tabs>
           <w:tab w:val="left" w:pos="480"/>
         </w:tabs>
@@ -1201,7 +1204,7 @@
       <w:hyperlink w:anchor="_Toc400878814" w:history="1">
         <w:r>
           <w:rPr>
-            <w:rStyle w:val="Hyperlink"/>
+            <w:rStyle w:val="Link"/>
           </w:rPr>
           <w:t>1</w:t>
         </w:r>
@@ -1215,7 +1218,7 @@
         </w:r>
         <w:r>
           <w:rPr>
-            <w:rStyle w:val="Hyperlink"/>
+            <w:rStyle w:val="Link"/>
           </w:rPr>
           <w:t>Anforderungsdokument</w:t>
         </w:r>
@@ -1264,7 +1267,7 @@
     </w:p>
     <w:p>
       <w:pPr>
-        <w:pStyle w:val="TOC2"/>
+        <w:pStyle w:val="Verzeichnis2"/>
         <w:tabs>
           <w:tab w:val="left" w:pos="960"/>
         </w:tabs>
@@ -1275,7 +1278,7 @@
       <w:hyperlink w:anchor="_Toc400878815" w:history="1">
         <w:r>
           <w:rPr>
-            <w:rStyle w:val="Hyperlink"/>
+            <w:rStyle w:val="Link"/>
           </w:rPr>
           <w:t>1.1</w:t>
         </w:r>
@@ -1287,7 +1290,7 @@
         </w:r>
         <w:r>
           <w:rPr>
-            <w:rStyle w:val="Hyperlink"/>
+            <w:rStyle w:val="Link"/>
           </w:rPr>
           <w:t>Einleitung</w:t>
         </w:r>
@@ -1336,7 +1339,7 @@
     </w:p>
     <w:p>
       <w:pPr>
-        <w:pStyle w:val="TOC2"/>
+        <w:pStyle w:val="Verzeichnis2"/>
         <w:tabs>
           <w:tab w:val="left" w:pos="960"/>
         </w:tabs>
@@ -1347,7 +1350,7 @@
       <w:hyperlink w:anchor="_Toc400878816" w:history="1">
         <w:r>
           <w:rPr>
-            <w:rStyle w:val="Hyperlink"/>
+            <w:rStyle w:val="Link"/>
           </w:rPr>
           <w:t>1.2</w:t>
         </w:r>
@@ -1359,7 +1362,7 @@
         </w:r>
         <w:r>
           <w:rPr>
-            <w:rStyle w:val="Hyperlink"/>
+            <w:rStyle w:val="Link"/>
           </w:rPr>
           <w:t>Ziel des Dokuments</w:t>
         </w:r>
@@ -1408,7 +1411,7 @@
     </w:p>
     <w:p>
       <w:pPr>
-        <w:pStyle w:val="TOC1"/>
+        <w:pStyle w:val="Verzeichnis1"/>
         <w:tabs>
           <w:tab w:val="left" w:pos="480"/>
         </w:tabs>
@@ -1421,7 +1424,7 @@
       <w:hyperlink w:anchor="_Toc400878817" w:history="1">
         <w:r>
           <w:rPr>
-            <w:rStyle w:val="Hyperlink"/>
+            <w:rStyle w:val="Link"/>
           </w:rPr>
           <w:t>2</w:t>
         </w:r>
@@ -1435,7 +1438,7 @@
         </w:r>
         <w:r>
           <w:rPr>
-            <w:rStyle w:val="Hyperlink"/>
+            <w:rStyle w:val="Link"/>
           </w:rPr>
           <w:t>Projektbeschrieb</w:t>
         </w:r>
@@ -1484,7 +1487,7 @@
     </w:p>
     <w:p>
       <w:pPr>
-        <w:pStyle w:val="TOC2"/>
+        <w:pStyle w:val="Verzeichnis2"/>
         <w:tabs>
           <w:tab w:val="left" w:pos="960"/>
         </w:tabs>
@@ -1495,7 +1498,7 @@
       <w:hyperlink w:anchor="_Toc400878818" w:history="1">
         <w:r>
           <w:rPr>
-            <w:rStyle w:val="Hyperlink"/>
+            <w:rStyle w:val="Link"/>
           </w:rPr>
           <w:t>2.1</w:t>
         </w:r>
@@ -1507,7 +1510,7 @@
         </w:r>
         <w:r>
           <w:rPr>
-            <w:rStyle w:val="Hyperlink"/>
+            <w:rStyle w:val="Link"/>
           </w:rPr>
           <w:t>Projektziele</w:t>
         </w:r>
@@ -1556,7 +1559,7 @@
     </w:p>
     <w:p>
       <w:pPr>
-        <w:pStyle w:val="TOC3"/>
+        <w:pStyle w:val="Verzeichnis3"/>
         <w:tabs>
           <w:tab w:val="left" w:pos="1200"/>
         </w:tabs>
@@ -1569,7 +1572,7 @@
       <w:hyperlink w:anchor="_Toc400878819" w:history="1">
         <w:r>
           <w:rPr>
-            <w:rStyle w:val="Hyperlink"/>
+            <w:rStyle w:val="Link"/>
           </w:rPr>
           <w:t>2.1.1</w:t>
         </w:r>
@@ -1583,7 +1586,7 @@
         </w:r>
         <w:r>
           <w:rPr>
-            <w:rStyle w:val="Hyperlink"/>
+            <w:rStyle w:val="Link"/>
           </w:rPr>
           <w:t>Grobbeschrieb</w:t>
         </w:r>
@@ -1632,7 +1635,7 @@
     </w:p>
     <w:p>
       <w:pPr>
-        <w:pStyle w:val="TOC2"/>
+        <w:pStyle w:val="Verzeichnis2"/>
         <w:tabs>
           <w:tab w:val="left" w:pos="960"/>
         </w:tabs>
@@ -1643,7 +1646,7 @@
       <w:hyperlink w:anchor="_Toc400878820" w:history="1">
         <w:r>
           <w:rPr>
-            <w:rStyle w:val="Hyperlink"/>
+            <w:rStyle w:val="Link"/>
           </w:rPr>
           <w:t>2.2</w:t>
         </w:r>
@@ -1655,7 +1658,7 @@
         </w:r>
         <w:r>
           <w:rPr>
-            <w:rStyle w:val="Hyperlink"/>
+            <w:rStyle w:val="Link"/>
           </w:rPr>
           <w:t>Hauptziel</w:t>
         </w:r>
@@ -1704,7 +1707,7 @@
     </w:p>
     <w:p>
       <w:pPr>
-        <w:pStyle w:val="TOC2"/>
+        <w:pStyle w:val="Verzeichnis2"/>
         <w:tabs>
           <w:tab w:val="left" w:pos="960"/>
         </w:tabs>
@@ -1715,7 +1718,7 @@
       <w:hyperlink w:anchor="_Toc400878821" w:history="1">
         <w:r>
           <w:rPr>
-            <w:rStyle w:val="Hyperlink"/>
+            <w:rStyle w:val="Link"/>
           </w:rPr>
           <w:t>2.3</w:t>
         </w:r>
@@ -1727,7 +1730,7 @@
         </w:r>
         <w:r>
           <w:rPr>
-            <w:rStyle w:val="Hyperlink"/>
+            <w:rStyle w:val="Link"/>
           </w:rPr>
           <w:t>Anforderungsquellen</w:t>
         </w:r>
@@ -1776,7 +1779,7 @@
     </w:p>
     <w:p>
       <w:pPr>
-        <w:pStyle w:val="TOC2"/>
+        <w:pStyle w:val="Verzeichnis2"/>
         <w:tabs>
           <w:tab w:val="left" w:pos="960"/>
         </w:tabs>
@@ -1787,7 +1790,7 @@
       <w:hyperlink w:anchor="_Toc400878822" w:history="1">
         <w:r>
           <w:rPr>
-            <w:rStyle w:val="Hyperlink"/>
+            <w:rStyle w:val="Link"/>
           </w:rPr>
           <w:t>2.4</w:t>
         </w:r>
@@ -1799,7 +1802,7 @@
         </w:r>
         <w:r>
           <w:rPr>
-            <w:rStyle w:val="Hyperlink"/>
+            <w:rStyle w:val="Link"/>
           </w:rPr>
           <w:t>Projektmethode</w:t>
         </w:r>
@@ -1848,7 +1851,7 @@
     </w:p>
     <w:p>
       <w:pPr>
-        <w:pStyle w:val="TOC2"/>
+        <w:pStyle w:val="Verzeichnis2"/>
         <w:tabs>
           <w:tab w:val="left" w:pos="960"/>
         </w:tabs>
@@ -1859,7 +1862,7 @@
       <w:hyperlink w:anchor="_Toc400878823" w:history="1">
         <w:r>
           <w:rPr>
-            <w:rStyle w:val="Hyperlink"/>
+            <w:rStyle w:val="Link"/>
           </w:rPr>
           <w:t>2.5</w:t>
         </w:r>
@@ -1871,7 +1874,7 @@
         </w:r>
         <w:r>
           <w:rPr>
-            <w:rStyle w:val="Hyperlink"/>
+            <w:rStyle w:val="Link"/>
           </w:rPr>
           <w:t>Technische Ressourcen</w:t>
         </w:r>
@@ -1920,7 +1923,7 @@
     </w:p>
     <w:p>
       <w:pPr>
-        <w:pStyle w:val="TOC2"/>
+        <w:pStyle w:val="Verzeichnis2"/>
         <w:tabs>
           <w:tab w:val="left" w:pos="960"/>
         </w:tabs>
@@ -1931,7 +1934,7 @@
       <w:hyperlink w:anchor="_Toc400878824" w:history="1">
         <w:r>
           <w:rPr>
-            <w:rStyle w:val="Hyperlink"/>
+            <w:rStyle w:val="Link"/>
           </w:rPr>
           <w:t>2.6</w:t>
         </w:r>
@@ -1943,7 +1946,7 @@
         </w:r>
         <w:r>
           <w:rPr>
-            <w:rStyle w:val="Hyperlink"/>
+            <w:rStyle w:val="Link"/>
           </w:rPr>
           <w:t>Dokumente</w:t>
         </w:r>
@@ -1992,7 +1995,7 @@
     </w:p>
     <w:p>
       <w:pPr>
-        <w:pStyle w:val="TOC1"/>
+        <w:pStyle w:val="Verzeichnis1"/>
         <w:tabs>
           <w:tab w:val="left" w:pos="480"/>
         </w:tabs>
@@ -2005,7 +2008,7 @@
       <w:hyperlink w:anchor="_Toc400878825" w:history="1">
         <w:r>
           <w:rPr>
-            <w:rStyle w:val="Hyperlink"/>
+            <w:rStyle w:val="Link"/>
           </w:rPr>
           <w:t>3</w:t>
         </w:r>
@@ -2019,7 +2022,7 @@
         </w:r>
         <w:r>
           <w:rPr>
-            <w:rStyle w:val="Hyperlink"/>
+            <w:rStyle w:val="Link"/>
           </w:rPr>
           <w:t>Scoping</w:t>
         </w:r>
@@ -2068,7 +2071,7 @@
     </w:p>
     <w:p>
       <w:pPr>
-        <w:pStyle w:val="TOC2"/>
+        <w:pStyle w:val="Verzeichnis2"/>
         <w:tabs>
           <w:tab w:val="left" w:pos="960"/>
         </w:tabs>
@@ -2079,7 +2082,7 @@
       <w:hyperlink w:anchor="_Toc400878826" w:history="1">
         <w:r>
           <w:rPr>
-            <w:rStyle w:val="Hyperlink"/>
+            <w:rStyle w:val="Link"/>
           </w:rPr>
           <w:t>3.1</w:t>
         </w:r>
@@ -2091,7 +2094,7 @@
         </w:r>
         <w:r>
           <w:rPr>
-            <w:rStyle w:val="Hyperlink"/>
+            <w:rStyle w:val="Link"/>
           </w:rPr>
           <w:t>Systemkontext und Systemgrenzen</w:t>
         </w:r>
@@ -2140,7 +2143,7 @@
     </w:p>
     <w:p>
       <w:pPr>
-        <w:pStyle w:val="TOC2"/>
+        <w:pStyle w:val="Verzeichnis2"/>
         <w:tabs>
           <w:tab w:val="left" w:pos="960"/>
         </w:tabs>
@@ -2151,7 +2154,7 @@
       <w:hyperlink w:anchor="_Toc400878827" w:history="1">
         <w:r>
           <w:rPr>
-            <w:rStyle w:val="Hyperlink"/>
+            <w:rStyle w:val="Link"/>
           </w:rPr>
           <w:t>3.2</w:t>
         </w:r>
@@ -2163,7 +2166,7 @@
         </w:r>
         <w:r>
           <w:rPr>
-            <w:rStyle w:val="Hyperlink"/>
+            <w:rStyle w:val="Link"/>
           </w:rPr>
           <w:t>Scope of the product</w:t>
         </w:r>
@@ -2212,7 +2215,7 @@
     </w:p>
     <w:p>
       <w:pPr>
-        <w:pStyle w:val="TOC2"/>
+        <w:pStyle w:val="Verzeichnis2"/>
         <w:tabs>
           <w:tab w:val="left" w:pos="960"/>
         </w:tabs>
@@ -2223,7 +2226,7 @@
       <w:hyperlink w:anchor="_Toc400878828" w:history="1">
         <w:r>
           <w:rPr>
-            <w:rStyle w:val="Hyperlink"/>
+            <w:rStyle w:val="Link"/>
           </w:rPr>
           <w:t>3.3</w:t>
         </w:r>
@@ -2235,7 +2238,7 @@
         </w:r>
         <w:r>
           <w:rPr>
-            <w:rStyle w:val="Hyperlink"/>
+            <w:rStyle w:val="Link"/>
           </w:rPr>
           <w:t>Out of scope</w:t>
         </w:r>
@@ -2284,7 +2287,7 @@
     </w:p>
     <w:p>
       <w:pPr>
-        <w:pStyle w:val="TOC1"/>
+        <w:pStyle w:val="Verzeichnis1"/>
         <w:tabs>
           <w:tab w:val="left" w:pos="480"/>
         </w:tabs>
@@ -2297,7 +2300,7 @@
       <w:hyperlink w:anchor="_Toc400878829" w:history="1">
         <w:r>
           <w:rPr>
-            <w:rStyle w:val="Hyperlink"/>
+            <w:rStyle w:val="Link"/>
           </w:rPr>
           <w:t>4</w:t>
         </w:r>
@@ -2311,7 +2314,7 @@
         </w:r>
         <w:r>
           <w:rPr>
-            <w:rStyle w:val="Hyperlink"/>
+            <w:rStyle w:val="Link"/>
           </w:rPr>
           <w:t>Anforderungen</w:t>
         </w:r>
@@ -2360,7 +2363,7 @@
     </w:p>
     <w:p>
       <w:pPr>
-        <w:pStyle w:val="TOC2"/>
+        <w:pStyle w:val="Verzeichnis2"/>
         <w:tabs>
           <w:tab w:val="left" w:pos="960"/>
         </w:tabs>
@@ -2371,7 +2374,7 @@
       <w:hyperlink w:anchor="_Toc400878830" w:history="1">
         <w:r>
           <w:rPr>
-            <w:rStyle w:val="Hyperlink"/>
+            <w:rStyle w:val="Link"/>
           </w:rPr>
           <w:t>4.1</w:t>
         </w:r>
@@ -2383,7 +2386,7 @@
         </w:r>
         <w:r>
           <w:rPr>
-            <w:rStyle w:val="Hyperlink"/>
+            <w:rStyle w:val="Link"/>
           </w:rPr>
           <w:t>Anforderungsübersicht</w:t>
         </w:r>
@@ -2432,7 +2435,7 @@
     </w:p>
     <w:p>
       <w:pPr>
-        <w:pStyle w:val="TOC2"/>
+        <w:pStyle w:val="Verzeichnis2"/>
         <w:tabs>
           <w:tab w:val="left" w:pos="960"/>
         </w:tabs>
@@ -2443,7 +2446,7 @@
       <w:hyperlink w:anchor="_Toc400878831" w:history="1">
         <w:r>
           <w:rPr>
-            <w:rStyle w:val="Hyperlink"/>
+            <w:rStyle w:val="Link"/>
           </w:rPr>
           <w:t>4.2</w:t>
         </w:r>
@@ -2455,7 +2458,7 @@
         </w:r>
         <w:r>
           <w:rPr>
-            <w:rStyle w:val="Hyperlink"/>
+            <w:rStyle w:val="Link"/>
           </w:rPr>
           <w:t>Detailbeschreibung der Anforderungen</w:t>
         </w:r>
@@ -2504,7 +2507,7 @@
     </w:p>
     <w:p>
       <w:pPr>
-        <w:pStyle w:val="TOC1"/>
+        <w:pStyle w:val="Verzeichnis1"/>
         <w:tabs>
           <w:tab w:val="left" w:pos="480"/>
         </w:tabs>
@@ -2517,7 +2520,7 @@
       <w:hyperlink w:anchor="_Toc400878832" w:history="1">
         <w:r>
           <w:rPr>
-            <w:rStyle w:val="Hyperlink"/>
+            <w:rStyle w:val="Link"/>
           </w:rPr>
           <w:t>5</w:t>
         </w:r>
@@ -2531,7 +2534,7 @@
         </w:r>
         <w:r>
           <w:rPr>
-            <w:rStyle w:val="Hyperlink"/>
+            <w:rStyle w:val="Link"/>
           </w:rPr>
           <w:t>Chancen und Risiken des Projekts</w:t>
         </w:r>
@@ -2580,7 +2583,7 @@
     </w:p>
     <w:p>
       <w:pPr>
-        <w:pStyle w:val="TOC2"/>
+        <w:pStyle w:val="Verzeichnis2"/>
         <w:tabs>
           <w:tab w:val="left" w:pos="960"/>
         </w:tabs>
@@ -2591,7 +2594,7 @@
       <w:hyperlink w:anchor="_Toc400878833" w:history="1">
         <w:r>
           <w:rPr>
-            <w:rStyle w:val="Hyperlink"/>
+            <w:rStyle w:val="Link"/>
           </w:rPr>
           <w:t>5.1</w:t>
         </w:r>
@@ -2603,7 +2606,7 @@
         </w:r>
         <w:r>
           <w:rPr>
-            <w:rStyle w:val="Hyperlink"/>
+            <w:rStyle w:val="Link"/>
           </w:rPr>
           <w:t>Qualitätsanforderungen</w:t>
         </w:r>
@@ -2683,7 +2686,7 @@
     </w:p>
     <w:p>
       <w:pPr>
-        <w:pStyle w:val="Heading1"/>
+        <w:pStyle w:val="berschrift1"/>
       </w:pPr>
       <w:r>
         <w:lastRenderedPageBreak/>
@@ -2693,7 +2696,7 @@
     </w:p>
     <w:p>
       <w:pPr>
-        <w:pStyle w:val="Heading2"/>
+        <w:pStyle w:val="berschrift2"/>
       </w:pPr>
       <w:bookmarkStart w:id="1" w:name="_Toc400878815"/>
       <w:r>
@@ -2726,7 +2729,7 @@
     <w:p/>
     <w:p>
       <w:pPr>
-        <w:pStyle w:val="Heading2"/>
+        <w:pStyle w:val="berschrift2"/>
       </w:pPr>
       <w:bookmarkStart w:id="2" w:name="_Toc400878816"/>
       <w:r>
@@ -2739,7 +2742,10 @@
         <w:t>Die Anforder</w:t>
       </w:r>
       <w:r>
-        <w:t>ungen an ein 3-D-Adventure-Spiel, an die einzusetzenden Technologie und Hilfsmittel müssen vorgängig dokumentiert werden. Im Verlaufe des Projektes wird man so erkennen können, ob man auf dem richtigen Weg ist und kann abschliessend auch eine sinnvolle Evaluierung durchführen.</w:t>
+        <w:t>ungen an ein 3</w:t>
+      </w:r>
+      <w:r>
+        <w:t>D-Adventure-Spiel, an die einzusetzenden Technologie und Hilfsmittel müssen vorgängig dokumentiert werden. Im Verlaufe des Projektes wird man so erkennen können, ob man auf dem richtigen Weg ist und kann abschliessend auch eine sinnvolle Evaluierung durchführen.</w:t>
       </w:r>
     </w:p>
     <w:p/>
@@ -2749,7 +2755,13 @@
       </w:r>
       <w:r>
         <w:br/>
-        <w:t>Grobe Absteckung des Clains, rel. hoher Abstraktionslevel.</w:t>
+        <w:t>Grobe Absteckung des Clai</w:t>
+      </w:r>
+      <w:r>
+        <w:t>m</w:t>
+      </w:r>
+      <w:r>
+        <w:t>s, rel. hoher Abstraktionslevel.</w:t>
       </w:r>
       <w:r>
         <w:br/>
@@ -2761,7 +2773,7 @@
     <w:p/>
     <w:p>
       <w:pPr>
-        <w:pStyle w:val="Heading1"/>
+        <w:pStyle w:val="berschrift1"/>
       </w:pPr>
       <w:bookmarkStart w:id="3" w:name="_Toc400878817"/>
       <w:r>
@@ -2850,7 +2862,7 @@
     <w:p/>
     <w:p>
       <w:pPr>
-        <w:pStyle w:val="Heading2"/>
+        <w:pStyle w:val="berschrift2"/>
       </w:pPr>
       <w:bookmarkStart w:id="4" w:name="_Toc400878818"/>
       <w:r>
@@ -2860,7 +2872,7 @@
     </w:p>
     <w:p>
       <w:pPr>
-        <w:pStyle w:val="Heading3"/>
+        <w:pStyle w:val="berschrift3"/>
       </w:pPr>
       <w:bookmarkStart w:id="5" w:name="_Toc400878819"/>
       <w:r>
@@ -2924,7 +2936,7 @@
     </w:p>
     <w:p>
       <w:pPr>
-        <w:pStyle w:val="Heading2"/>
+        <w:pStyle w:val="berschrift2"/>
       </w:pPr>
       <w:bookmarkStart w:id="6" w:name="_Toc400878820"/>
       <w:r>
@@ -2985,10 +2997,14 @@
         <w:t xml:space="preserve"> „Virtual Reality“ ermöglicht.</w:t>
       </w:r>
     </w:p>
-    <w:p/>
     <w:p>
-      <w:pPr>
-        <w:pStyle w:val="Heading2"/>
+      <w:r>
+        <w:t xml:space="preserve"> </w:t>
+      </w:r>
+    </w:p>
+    <w:p>
+      <w:pPr>
+        <w:pStyle w:val="berschrift2"/>
       </w:pPr>
       <w:bookmarkStart w:id="7" w:name="_Toc400878821"/>
       <w:r>
@@ -2998,7 +3014,7 @@
     </w:p>
     <w:p>
       <w:pPr>
-        <w:pStyle w:val="ListParagraph"/>
+        <w:pStyle w:val="Listenabsatz"/>
         <w:numPr>
           <w:ilvl w:val="0"/>
           <w:numId w:val="25"/>
@@ -3022,7 +3038,7 @@
     </w:p>
     <w:p>
       <w:pPr>
-        <w:pStyle w:val="ListParagraph"/>
+        <w:pStyle w:val="Listenabsatz"/>
         <w:numPr>
           <w:ilvl w:val="0"/>
           <w:numId w:val="25"/>
@@ -3052,7 +3068,7 @@
     </w:p>
     <w:p>
       <w:pPr>
-        <w:pStyle w:val="ListParagraph"/>
+        <w:pStyle w:val="Listenabsatz"/>
         <w:numPr>
           <w:ilvl w:val="0"/>
           <w:numId w:val="25"/>
@@ -3076,7 +3092,7 @@
     </w:p>
     <w:p>
       <w:pPr>
-        <w:pStyle w:val="Heading2"/>
+        <w:pStyle w:val="berschrift2"/>
       </w:pPr>
       <w:bookmarkStart w:id="8" w:name="_Toc400878822"/>
       <w:r>
@@ -3086,25 +3102,25 @@
     </w:p>
     <w:p>
       <w:pPr>
-        <w:pStyle w:val="ListParagraph"/>
+        <w:pStyle w:val="Listenabsatz"/>
         <w:numPr>
           <w:ilvl w:val="0"/>
           <w:numId w:val="27"/>
         </w:numPr>
         <w:rPr>
-          <w:rStyle w:val="SubtleEmphasis"/>
+          <w:rStyle w:val="SchwacheHervorhebung"/>
         </w:rPr>
       </w:pPr>
       <w:r>
         <w:rPr>
-          <w:rStyle w:val="SubtleEmphasis"/>
+          <w:rStyle w:val="SchwacheHervorhebung"/>
         </w:rPr>
         <w:t>Das Projekt wird anlehnend an SCRUM agil entwickelt.</w:t>
       </w:r>
     </w:p>
     <w:p>
       <w:pPr>
-        <w:pStyle w:val="Heading2"/>
+        <w:pStyle w:val="berschrift2"/>
       </w:pPr>
       <w:bookmarkStart w:id="9" w:name="_Toc400878823"/>
       <w:r>
@@ -3114,106 +3130,106 @@
     </w:p>
     <w:p>
       <w:pPr>
-        <w:pStyle w:val="ListParagraph"/>
+        <w:pStyle w:val="Listenabsatz"/>
         <w:numPr>
           <w:ilvl w:val="0"/>
           <w:numId w:val="28"/>
         </w:numPr>
         <w:ind w:left="709"/>
         <w:rPr>
-          <w:rStyle w:val="SubtleEmphasis"/>
+          <w:rStyle w:val="SchwacheHervorhebung"/>
         </w:rPr>
       </w:pPr>
       <w:r>
         <w:rPr>
-          <w:rStyle w:val="SubtleEmphasis"/>
+          <w:rStyle w:val="SchwacheHervorhebung"/>
         </w:rPr>
         <w:t>Unity Editor</w:t>
       </w:r>
       <w:r>
         <w:rPr>
-          <w:rStyle w:val="SubtleEmphasis"/>
+          <w:rStyle w:val="SchwacheHervorhebung"/>
         </w:rPr>
         <w:t xml:space="preserve"> (Entwicklungsumgebung)</w:t>
       </w:r>
     </w:p>
     <w:p>
       <w:pPr>
-        <w:pStyle w:val="ListParagraph"/>
+        <w:pStyle w:val="Listenabsatz"/>
         <w:numPr>
           <w:ilvl w:val="0"/>
           <w:numId w:val="28"/>
         </w:numPr>
         <w:ind w:left="709"/>
         <w:rPr>
-          <w:rStyle w:val="SubtleEmphasis"/>
+          <w:rStyle w:val="SchwacheHervorhebung"/>
         </w:rPr>
       </w:pPr>
       <w:r>
         <w:rPr>
-          <w:rStyle w:val="SubtleEmphasis"/>
+          <w:rStyle w:val="SchwacheHervorhebung"/>
         </w:rPr>
         <w:t>Uni</w:t>
       </w:r>
       <w:r>
         <w:rPr>
-          <w:rStyle w:val="SubtleEmphasis"/>
+          <w:rStyle w:val="SchwacheHervorhebung"/>
         </w:rPr>
         <w:t>tyS</w:t>
       </w:r>
       <w:r>
         <w:rPr>
-          <w:rStyle w:val="SubtleEmphasis"/>
+          <w:rStyle w:val="SchwacheHervorhebung"/>
         </w:rPr>
         <w:t>cript</w:t>
       </w:r>
       <w:r>
         <w:rPr>
-          <w:rStyle w:val="SubtleEmphasis"/>
+          <w:rStyle w:val="SchwacheHervorhebung"/>
         </w:rPr>
         <w:t>, Monodevelop</w:t>
       </w:r>
     </w:p>
     <w:p>
       <w:pPr>
-        <w:pStyle w:val="ListParagraph"/>
+        <w:pStyle w:val="Listenabsatz"/>
         <w:numPr>
           <w:ilvl w:val="0"/>
           <w:numId w:val="28"/>
         </w:numPr>
         <w:ind w:left="709"/>
         <w:rPr>
-          <w:rStyle w:val="SubtleEmphasis"/>
+          <w:rStyle w:val="SchwacheHervorhebung"/>
         </w:rPr>
       </w:pPr>
       <w:r>
         <w:rPr>
-          <w:rStyle w:val="SubtleEmphasis"/>
+          <w:rStyle w:val="SchwacheHervorhebung"/>
         </w:rPr>
         <w:t>Automatentheorie</w:t>
       </w:r>
       <w:r>
         <w:rPr>
-          <w:rStyle w:val="SubtleEmphasis"/>
+          <w:rStyle w:val="SchwacheHervorhebung"/>
         </w:rPr>
         <w:t xml:space="preserve"> („</w:t>
       </w:r>
       <w:r>
         <w:rPr>
-          <w:rStyle w:val="SubtleEmphasis"/>
+          <w:rStyle w:val="SchwacheHervorhebung"/>
         </w:rPr>
         <w:t>Artificial Intelligence for Games</w:t>
       </w:r>
       <w:r>
         <w:rPr>
-          <w:rStyle w:val="SubtleEmphasis"/>
+          <w:rStyle w:val="SchwacheHervorhebung"/>
         </w:rPr>
         <w:t>“)</w:t>
       </w:r>
     </w:p>
     <w:p>
       <w:pPr>
-        <w:pStyle w:val="Heading2"/>
+        <w:pStyle w:val="berschrift2"/>
       </w:pPr>
       <w:bookmarkStart w:id="10" w:name="_Toc400878824"/>
       <w:r>
@@ -3328,7 +3344,7 @@
     </w:p>
     <w:p>
       <w:pPr>
-        <w:pStyle w:val="Heading1"/>
+        <w:pStyle w:val="berschrift1"/>
       </w:pPr>
       <w:bookmarkStart w:id="11" w:name="_Toc400878825"/>
       <w:r>
@@ -3339,7 +3355,7 @@
     </w:p>
     <w:p>
       <w:pPr>
-        <w:pStyle w:val="Heading2"/>
+        <w:pStyle w:val="berschrift2"/>
       </w:pPr>
       <w:bookmarkStart w:id="12" w:name="_Toc400878826"/>
       <w:r>
@@ -3349,8 +3365,11 @@
     </w:p>
     <w:p>
       <w:r>
+        <w:rPr>
+          <w:lang w:val="de-DE" w:eastAsia="de-DE"/>
+        </w:rPr>
         <w:drawing>
-          <wp:inline distT="0" distB="0" distL="0" distR="0" wp14:anchorId="267210EA" wp14:editId="00FFB2FC">
+          <wp:inline distT="0" distB="0" distL="0" distR="0" wp14:anchorId="6232D739" wp14:editId="537785D7">
             <wp:extent cx="5967095" cy="4006215"/>
             <wp:effectExtent l="0" t="0" r="0" b="0"/>
             <wp:docPr id="4" name="Picture 1"/>
@@ -3404,7 +3423,7 @@
     </w:p>
     <w:p>
       <w:pPr>
-        <w:pStyle w:val="Heading2"/>
+        <w:pStyle w:val="berschrift2"/>
       </w:pPr>
       <w:bookmarkStart w:id="13" w:name="_Toc400878827"/>
       <w:r>
@@ -3424,7 +3443,13 @@
         <w:ind w:firstLine="0"/>
       </w:pPr>
       <w:r>
-        <w:t>Das Projekt1 umfasst die Umsetzung einer konkreten Spielidee und bringt dem Team einen Einblick in die Spieleentwicklung mit dem Entwicklungsfront-end Unity3D. Dazu gehöhren die praktische Anwendung der Automatentheorie und konkret für dieses Projekts Scripting-Aufgaben mit der an Java Script angelehnten Entwicklungssprache UnityScript. Verschiedene Spielobjekte werden dadurch mit unterschiedlichem Verhalten und Reaktionsmöglichkeiten ausgestattet. Verknüpft mit Projekt1 ist auch die Anwendung der Theorie aus dem Fach Projektmanagement. Das Spiel soll eine Basis für Weiterentwicklungen sein und kann in seinen Funktionen und Levels erweitert werden.</w:t>
+        <w:t>Das Projekt1 umfasst die Umsetzung einer konkreten Spielidee und bringt dem Team einen Einblick in die Spieleentwicklung mit dem Entwicklu</w:t>
+      </w:r>
+      <w:r>
+        <w:t>ngsfront-end Unity3D. Dazu gehö</w:t>
+      </w:r>
+      <w:r>
+        <w:t>ren die praktische Anwendung der Automatentheorie und konkret für dieses Projekts Scripting-Aufgaben mit der an JavaScript angelehnten Entwicklungssprache UnityScript. Verschiedene Spielobjekte werden dadurch mit unterschiedlichem Verhalten und Reaktionsmöglichkeiten ausgestattet. Verknüpft mit Projekt1 ist auch die Anwendung der Theorie aus dem Fach Projektmanagement. Das Spiel soll eine Basis für Weiterentwicklungen sein und kann in seinen Funktionen und Levels erweitert werden.</w:t>
       </w:r>
     </w:p>
     <w:p>
@@ -3449,7 +3474,7 @@
     </w:p>
     <w:p>
       <w:pPr>
-        <w:pStyle w:val="Heading2"/>
+        <w:pStyle w:val="berschrift2"/>
       </w:pPr>
       <w:bookmarkStart w:id="14" w:name="_Toc400878828"/>
       <w:r>
@@ -3484,7 +3509,7 @@
     </w:p>
     <w:p>
       <w:pPr>
-        <w:pStyle w:val="Heading1"/>
+        <w:pStyle w:val="berschrift1"/>
       </w:pPr>
       <w:bookmarkStart w:id="15" w:name="_Toc400878829"/>
       <w:r>
@@ -3497,7 +3522,7 @@
     </w:p>
     <w:p>
       <w:pPr>
-        <w:pStyle w:val="Heading2"/>
+        <w:pStyle w:val="berschrift2"/>
       </w:pPr>
       <w:bookmarkStart w:id="16" w:name="_Toc400878830"/>
       <w:r>
@@ -3536,6 +3561,12 @@
         <w:rPr>
           <w:lang w:val="en-US"/>
         </w:rPr>
+        <w:t xml:space="preserve"> </w:t>
+      </w:r>
+      <w:r>
+        <w:rPr>
+          <w:lang w:val="en-US"/>
+        </w:rPr>
         <w:t>Priorität (Skala: 1(low)</w:t>
       </w:r>
       <w:r>
@@ -3643,7 +3674,7 @@
     </w:p>
     <w:p>
       <w:pPr>
-        <w:pStyle w:val="ListParagraph"/>
+        <w:pStyle w:val="Listenabsatz"/>
       </w:pPr>
     </w:p>
     <w:tbl>
@@ -4694,7 +4725,12 @@
           </w:tcPr>
           <w:p>
             <w:r>
-              <w:t>Kennenlernen von 3-D-Modellierungssoftware Blender</w:t>
+              <w:t>Kennenlernen von 3-</w:t>
+            </w:r>
+            <w:bookmarkStart w:id="17" w:name="_GoBack"/>
+            <w:bookmarkEnd w:id="17"/>
+            <w:r>
+              <w:t>D-Modellierungssoftware Blender</w:t>
             </w:r>
           </w:p>
         </w:tc>
@@ -6824,7 +6860,7 @@
     </w:tbl>
     <w:p>
       <w:pPr>
-        <w:pStyle w:val="ListParagraph"/>
+        <w:pStyle w:val="Listenabsatz"/>
       </w:pPr>
     </w:p>
     <w:p>
@@ -6838,22 +6874,22 @@
           <w:szCs w:val="24"/>
         </w:rPr>
       </w:pPr>
-      <w:bookmarkStart w:id="17" w:name="_Toc400869344"/>
+      <w:bookmarkStart w:id="18" w:name="_Toc400869344"/>
       <w:r>
         <w:br w:type="page"/>
       </w:r>
     </w:p>
     <w:p>
       <w:pPr>
-        <w:pStyle w:val="Heading2"/>
-      </w:pPr>
-      <w:bookmarkStart w:id="18" w:name="_Toc400878831"/>
+        <w:pStyle w:val="berschrift2"/>
+      </w:pPr>
+      <w:bookmarkStart w:id="19" w:name="_Toc400878831"/>
       <w:r>
         <w:lastRenderedPageBreak/>
         <w:t>Detailbeschreibung der Anforderungen</w:t>
       </w:r>
-      <w:bookmarkEnd w:id="17"/>
       <w:bookmarkEnd w:id="18"/>
+      <w:bookmarkEnd w:id="19"/>
     </w:p>
     <w:p/>
     <w:tbl>
@@ -8746,18 +8782,16 @@
     <w:p/>
     <w:p>
       <w:pPr>
-        <w:pStyle w:val="Heading2"/>
-      </w:pPr>
-      <w:bookmarkStart w:id="19" w:name="_Toc400878833"/>
+        <w:pStyle w:val="berschrift2"/>
+      </w:pPr>
+      <w:bookmarkStart w:id="20" w:name="_Toc400878833"/>
       <w:r>
         <w:t>Qualitätsanforderungen</w:t>
       </w:r>
-      <w:bookmarkEnd w:id="19"/>
+      <w:bookmarkEnd w:id="20"/>
       <w:r>
         <w:t xml:space="preserve"> (NFR)</w:t>
       </w:r>
-      <w:bookmarkStart w:id="20" w:name="_GoBack"/>
-      <w:bookmarkEnd w:id="20"/>
     </w:p>
     <w:p>
       <w:pPr>
@@ -8850,7 +8884,7 @@
     </w:p>
     <w:p>
       <w:pPr>
-        <w:pStyle w:val="Heading1"/>
+        <w:pStyle w:val="berschrift1"/>
       </w:pPr>
       <w:bookmarkStart w:id="21" w:name="_Toc400878832"/>
       <w:r>
@@ -8981,7 +9015,7 @@
 </file>
 
 <file path=word/endnotes.xml><?xml version="1.0" encoding="utf-8"?>
-<w:endnotes xmlns:wpc="http://schemas.microsoft.com/office/word/2010/wordprocessingCanvas" xmlns:mc="http://schemas.openxmlformats.org/markup-compatibility/2006" xmlns:o="urn:schemas-microsoft-com:office:office" xmlns:r="http://schemas.openxmlformats.org/officeDocument/2006/relationships" xmlns:m="http://schemas.openxmlformats.org/officeDocument/2006/math" xmlns:v="urn:schemas-microsoft-com:vml" xmlns:wp14="http://schemas.microsoft.com/office/word/2010/wordprocessingDrawing" xmlns:wp="http://schemas.openxmlformats.org/drawingml/2006/wordprocessingDrawing" xmlns:w10="urn:schemas-microsoft-com:office:word" xmlns:w="http://schemas.openxmlformats.org/wordprocessingml/2006/main" xmlns:w14="http://schemas.microsoft.com/office/word/2010/wordml" xmlns:wpg="http://schemas.microsoft.com/office/word/2010/wordprocessingGroup" xmlns:wpi="http://schemas.microsoft.com/office/word/2010/wordprocessingInk" xmlns:wne="http://schemas.microsoft.com/office/word/2006/wordml" xmlns:wps="http://schemas.microsoft.com/office/word/2010/wordprocessingShape" mc:Ignorable="w14 wp14">
+<w:endnotes xmlns:wpc="http://schemas.microsoft.com/office/word/2010/wordprocessingCanvas" xmlns:mo="http://schemas.microsoft.com/office/mac/office/2008/main" xmlns:mc="http://schemas.openxmlformats.org/markup-compatibility/2006" xmlns:mv="urn:schemas-microsoft-com:mac:vml" xmlns:o="urn:schemas-microsoft-com:office:office" xmlns:r="http://schemas.openxmlformats.org/officeDocument/2006/relationships" xmlns:m="http://schemas.openxmlformats.org/officeDocument/2006/math" xmlns:v="urn:schemas-microsoft-com:vml" xmlns:wp14="http://schemas.microsoft.com/office/word/2010/wordprocessingDrawing" xmlns:wp="http://schemas.openxmlformats.org/drawingml/2006/wordprocessingDrawing" xmlns:w10="urn:schemas-microsoft-com:office:word" xmlns:w="http://schemas.openxmlformats.org/wordprocessingml/2006/main" xmlns:w14="http://schemas.microsoft.com/office/word/2010/wordml" xmlns:wpg="http://schemas.microsoft.com/office/word/2010/wordprocessingGroup" xmlns:wpi="http://schemas.microsoft.com/office/word/2010/wordprocessingInk" xmlns:wne="http://schemas.microsoft.com/office/word/2006/wordml" xmlns:wps="http://schemas.microsoft.com/office/word/2010/wordprocessingShape" mc:Ignorable="w14 wp14">
   <w:endnote w:type="separator" w:id="-1">
     <w:p>
       <w:r>
@@ -9000,10 +9034,10 @@
 </file>
 
 <file path=word/footer1.xml><?xml version="1.0" encoding="utf-8"?>
-<w:ftr xmlns:wpc="http://schemas.microsoft.com/office/word/2010/wordprocessingCanvas" xmlns:mc="http://schemas.openxmlformats.org/markup-compatibility/2006" xmlns:o="urn:schemas-microsoft-com:office:office" xmlns:r="http://schemas.openxmlformats.org/officeDocument/2006/relationships" xmlns:m="http://schemas.openxmlformats.org/officeDocument/2006/math" xmlns:v="urn:schemas-microsoft-com:vml" xmlns:wp14="http://schemas.microsoft.com/office/word/2010/wordprocessingDrawing" xmlns:wp="http://schemas.openxmlformats.org/drawingml/2006/wordprocessingDrawing" xmlns:w10="urn:schemas-microsoft-com:office:word" xmlns:w="http://schemas.openxmlformats.org/wordprocessingml/2006/main" xmlns:w14="http://schemas.microsoft.com/office/word/2010/wordml" xmlns:wpg="http://schemas.microsoft.com/office/word/2010/wordprocessingGroup" xmlns:wpi="http://schemas.microsoft.com/office/word/2010/wordprocessingInk" xmlns:wne="http://schemas.microsoft.com/office/word/2006/wordml" xmlns:wps="http://schemas.microsoft.com/office/word/2010/wordprocessingShape" mc:Ignorable="w14 wp14">
+<w:ftr xmlns:wpc="http://schemas.microsoft.com/office/word/2010/wordprocessingCanvas" xmlns:mo="http://schemas.microsoft.com/office/mac/office/2008/main" xmlns:mc="http://schemas.openxmlformats.org/markup-compatibility/2006" xmlns:mv="urn:schemas-microsoft-com:mac:vml" xmlns:o="urn:schemas-microsoft-com:office:office" xmlns:r="http://schemas.openxmlformats.org/officeDocument/2006/relationships" xmlns:m="http://schemas.openxmlformats.org/officeDocument/2006/math" xmlns:v="urn:schemas-microsoft-com:vml" xmlns:wp14="http://schemas.microsoft.com/office/word/2010/wordprocessingDrawing" xmlns:wp="http://schemas.openxmlformats.org/drawingml/2006/wordprocessingDrawing" xmlns:w10="urn:schemas-microsoft-com:office:word" xmlns:w="http://schemas.openxmlformats.org/wordprocessingml/2006/main" xmlns:w14="http://schemas.microsoft.com/office/word/2010/wordml" xmlns:wpg="http://schemas.microsoft.com/office/word/2010/wordprocessingGroup" xmlns:wpi="http://schemas.microsoft.com/office/word/2010/wordprocessingInk" xmlns:wne="http://schemas.microsoft.com/office/word/2006/wordml" xmlns:wps="http://schemas.microsoft.com/office/word/2010/wordprocessingShape" mc:Ignorable="w14 wp14">
   <w:p>
     <w:pPr>
-      <w:pStyle w:val="Footer"/>
+      <w:pStyle w:val="Fuzeile"/>
     </w:pPr>
     <w:r>
       <w:rPr>
@@ -9024,7 +9058,7 @@
       <w:rPr>
         <w:lang w:val="de-DE"/>
       </w:rPr>
-      <w:t>11</w:t>
+      <w:t>9</w:t>
     </w:r>
     <w:r>
       <w:fldChar w:fldCharType="end"/>
@@ -9035,33 +9069,20 @@
       </w:rPr>
       <w:t xml:space="preserve"> von </w:t>
     </w:r>
-    <w:r>
-      <w:fldChar w:fldCharType="begin"/>
-    </w:r>
-    <w:r>
-      <w:instrText>NUMPAGES  \* Arabic  \* MERGEFORMAT</w:instrText>
-    </w:r>
-    <w:r>
-      <w:fldChar w:fldCharType="separate"/>
-    </w:r>
-    <w:r>
-      <w:rPr>
-        <w:lang w:val="de-DE"/>
-      </w:rPr>
-      <w:t>11</w:t>
-    </w:r>
-    <w:r>
-      <w:rPr>
-        <w:lang w:val="de-DE"/>
-      </w:rPr>
-      <w:fldChar w:fldCharType="end"/>
-    </w:r>
+    <w:fldSimple w:instr="NUMPAGES  \* Arabic  \* MERGEFORMAT">
+      <w:r>
+        <w:rPr>
+          <w:lang w:val="de-DE"/>
+        </w:rPr>
+        <w:t>11</w:t>
+      </w:r>
+    </w:fldSimple>
   </w:p>
 </w:ftr>
 </file>
 
 <file path=word/footnotes.xml><?xml version="1.0" encoding="utf-8"?>
-<w:footnotes xmlns:wpc="http://schemas.microsoft.com/office/word/2010/wordprocessingCanvas" xmlns:mc="http://schemas.openxmlformats.org/markup-compatibility/2006" xmlns:o="urn:schemas-microsoft-com:office:office" xmlns:r="http://schemas.openxmlformats.org/officeDocument/2006/relationships" xmlns:m="http://schemas.openxmlformats.org/officeDocument/2006/math" xmlns:v="urn:schemas-microsoft-com:vml" xmlns:wp14="http://schemas.microsoft.com/office/word/2010/wordprocessingDrawing" xmlns:wp="http://schemas.openxmlformats.org/drawingml/2006/wordprocessingDrawing" xmlns:w10="urn:schemas-microsoft-com:office:word" xmlns:w="http://schemas.openxmlformats.org/wordprocessingml/2006/main" xmlns:w14="http://schemas.microsoft.com/office/word/2010/wordml" xmlns:wpg="http://schemas.microsoft.com/office/word/2010/wordprocessingGroup" xmlns:wpi="http://schemas.microsoft.com/office/word/2010/wordprocessingInk" xmlns:wne="http://schemas.microsoft.com/office/word/2006/wordml" xmlns:wps="http://schemas.microsoft.com/office/word/2010/wordprocessingShape" mc:Ignorable="w14 wp14">
+<w:footnotes xmlns:wpc="http://schemas.microsoft.com/office/word/2010/wordprocessingCanvas" xmlns:mo="http://schemas.microsoft.com/office/mac/office/2008/main" xmlns:mc="http://schemas.openxmlformats.org/markup-compatibility/2006" xmlns:mv="urn:schemas-microsoft-com:mac:vml" xmlns:o="urn:schemas-microsoft-com:office:office" xmlns:r="http://schemas.openxmlformats.org/officeDocument/2006/relationships" xmlns:m="http://schemas.openxmlformats.org/officeDocument/2006/math" xmlns:v="urn:schemas-microsoft-com:vml" xmlns:wp14="http://schemas.microsoft.com/office/word/2010/wordprocessingDrawing" xmlns:wp="http://schemas.openxmlformats.org/drawingml/2006/wordprocessingDrawing" xmlns:w10="urn:schemas-microsoft-com:office:word" xmlns:w="http://schemas.openxmlformats.org/wordprocessingml/2006/main" xmlns:w14="http://schemas.microsoft.com/office/word/2010/wordml" xmlns:wpg="http://schemas.microsoft.com/office/word/2010/wordprocessingGroup" xmlns:wpi="http://schemas.microsoft.com/office/word/2010/wordprocessingInk" xmlns:wne="http://schemas.microsoft.com/office/word/2006/wordml" xmlns:wps="http://schemas.microsoft.com/office/word/2010/wordprocessingShape" mc:Ignorable="w14 wp14">
   <w:footnote w:type="separator" w:id="-1">
     <w:p>
       <w:r>
@@ -9080,10 +9101,10 @@
 </file>
 
 <file path=word/header1.xml><?xml version="1.0" encoding="utf-8"?>
-<w:hdr xmlns:wpc="http://schemas.microsoft.com/office/word/2010/wordprocessingCanvas" xmlns:mc="http://schemas.openxmlformats.org/markup-compatibility/2006" xmlns:o="urn:schemas-microsoft-com:office:office" xmlns:r="http://schemas.openxmlformats.org/officeDocument/2006/relationships" xmlns:m="http://schemas.openxmlformats.org/officeDocument/2006/math" xmlns:v="urn:schemas-microsoft-com:vml" xmlns:wp14="http://schemas.microsoft.com/office/word/2010/wordprocessingDrawing" xmlns:wp="http://schemas.openxmlformats.org/drawingml/2006/wordprocessingDrawing" xmlns:w10="urn:schemas-microsoft-com:office:word" xmlns:w="http://schemas.openxmlformats.org/wordprocessingml/2006/main" xmlns:w14="http://schemas.microsoft.com/office/word/2010/wordml" xmlns:wpg="http://schemas.microsoft.com/office/word/2010/wordprocessingGroup" xmlns:wpi="http://schemas.microsoft.com/office/word/2010/wordprocessingInk" xmlns:wne="http://schemas.microsoft.com/office/word/2006/wordml" xmlns:wps="http://schemas.microsoft.com/office/word/2010/wordprocessingShape" mc:Ignorable="w14 wp14">
+<w:hdr xmlns:wpc="http://schemas.microsoft.com/office/word/2010/wordprocessingCanvas" xmlns:mo="http://schemas.microsoft.com/office/mac/office/2008/main" xmlns:mc="http://schemas.openxmlformats.org/markup-compatibility/2006" xmlns:mv="urn:schemas-microsoft-com:mac:vml" xmlns:o="urn:schemas-microsoft-com:office:office" xmlns:r="http://schemas.openxmlformats.org/officeDocument/2006/relationships" xmlns:m="http://schemas.openxmlformats.org/officeDocument/2006/math" xmlns:v="urn:schemas-microsoft-com:vml" xmlns:wp14="http://schemas.microsoft.com/office/word/2010/wordprocessingDrawing" xmlns:wp="http://schemas.openxmlformats.org/drawingml/2006/wordprocessingDrawing" xmlns:w10="urn:schemas-microsoft-com:office:word" xmlns:w="http://schemas.openxmlformats.org/wordprocessingml/2006/main" xmlns:w14="http://schemas.microsoft.com/office/word/2010/wordml" xmlns:wpg="http://schemas.microsoft.com/office/word/2010/wordprocessingGroup" xmlns:wpi="http://schemas.microsoft.com/office/word/2010/wordprocessingInk" xmlns:wne="http://schemas.microsoft.com/office/word/2006/wordml" xmlns:wps="http://schemas.microsoft.com/office/word/2010/wordprocessingShape" mc:Ignorable="w14 wp14">
   <w:p>
     <w:pPr>
-      <w:pStyle w:val="Footer"/>
+      <w:pStyle w:val="Fuzeile"/>
     </w:pPr>
     <w:r>
       <w:t>Anforderungsdokument Projekt „Rocket“</w:t>
@@ -9091,21 +9112,24 @@
   </w:p>
   <w:p>
     <w:pPr>
-      <w:pStyle w:val="Header"/>
+      <w:pStyle w:val="Kopfzeile"/>
     </w:pPr>
   </w:p>
 </w:hdr>
 </file>
 
 <file path=word/header2.xml><?xml version="1.0" encoding="utf-8"?>
-<w:hdr xmlns:wpc="http://schemas.microsoft.com/office/word/2010/wordprocessingCanvas" xmlns:mc="http://schemas.openxmlformats.org/markup-compatibility/2006" xmlns:o="urn:schemas-microsoft-com:office:office" xmlns:r="http://schemas.openxmlformats.org/officeDocument/2006/relationships" xmlns:m="http://schemas.openxmlformats.org/officeDocument/2006/math" xmlns:v="urn:schemas-microsoft-com:vml" xmlns:wp14="http://schemas.microsoft.com/office/word/2010/wordprocessingDrawing" xmlns:wp="http://schemas.openxmlformats.org/drawingml/2006/wordprocessingDrawing" xmlns:w10="urn:schemas-microsoft-com:office:word" xmlns:w="http://schemas.openxmlformats.org/wordprocessingml/2006/main" xmlns:w14="http://schemas.microsoft.com/office/word/2010/wordml" xmlns:wpg="http://schemas.microsoft.com/office/word/2010/wordprocessingGroup" xmlns:wpi="http://schemas.microsoft.com/office/word/2010/wordprocessingInk" xmlns:wne="http://schemas.microsoft.com/office/word/2006/wordml" xmlns:wps="http://schemas.microsoft.com/office/word/2010/wordprocessingShape" mc:Ignorable="w14 wp14">
+<w:hdr xmlns:wpc="http://schemas.microsoft.com/office/word/2010/wordprocessingCanvas" xmlns:mo="http://schemas.microsoft.com/office/mac/office/2008/main" xmlns:mc="http://schemas.openxmlformats.org/markup-compatibility/2006" xmlns:mv="urn:schemas-microsoft-com:mac:vml" xmlns:o="urn:schemas-microsoft-com:office:office" xmlns:r="http://schemas.openxmlformats.org/officeDocument/2006/relationships" xmlns:m="http://schemas.openxmlformats.org/officeDocument/2006/math" xmlns:v="urn:schemas-microsoft-com:vml" xmlns:wp14="http://schemas.microsoft.com/office/word/2010/wordprocessingDrawing" xmlns:wp="http://schemas.openxmlformats.org/drawingml/2006/wordprocessingDrawing" xmlns:w10="urn:schemas-microsoft-com:office:word" xmlns:w="http://schemas.openxmlformats.org/wordprocessingml/2006/main" xmlns:w14="http://schemas.microsoft.com/office/word/2010/wordml" xmlns:wpg="http://schemas.microsoft.com/office/word/2010/wordprocessingGroup" xmlns:wpi="http://schemas.microsoft.com/office/word/2010/wordprocessingInk" xmlns:wne="http://schemas.microsoft.com/office/word/2006/wordml" xmlns:wps="http://schemas.microsoft.com/office/word/2010/wordprocessingShape" mc:Ignorable="w14 wp14">
   <w:p>
     <w:pPr>
-      <w:pStyle w:val="Header"/>
+      <w:pStyle w:val="Kopfzeile"/>
     </w:pPr>
     <w:r>
+      <w:rPr>
+        <w:lang w:val="de-DE" w:eastAsia="de-DE"/>
+      </w:rPr>
       <w:drawing>
-        <wp:inline distT="0" distB="0" distL="0" distR="0" wp14:anchorId="62C0977B" wp14:editId="11802267">
+        <wp:inline distT="0" distB="0" distL="0" distR="0" wp14:anchorId="29116918" wp14:editId="1BF985CD">
           <wp:extent cx="852358" cy="612743"/>
           <wp:effectExtent l="0" t="0" r="5080" b="0"/>
           <wp:docPr id="11" name="Bild 6" descr="BFH_Logo_A_defren_100_RGB_130220.png"/>
@@ -9159,7 +9183,7 @@
 </file>
 
 <file path=word/numbering.xml><?xml version="1.0" encoding="utf-8"?>
-<w:numbering xmlns:wpc="http://schemas.microsoft.com/office/word/2010/wordprocessingCanvas" xmlns:mc="http://schemas.openxmlformats.org/markup-compatibility/2006" xmlns:o="urn:schemas-microsoft-com:office:office" xmlns:r="http://schemas.openxmlformats.org/officeDocument/2006/relationships" xmlns:m="http://schemas.openxmlformats.org/officeDocument/2006/math" xmlns:v="urn:schemas-microsoft-com:vml" xmlns:wp14="http://schemas.microsoft.com/office/word/2010/wordprocessingDrawing" xmlns:wp="http://schemas.openxmlformats.org/drawingml/2006/wordprocessingDrawing" xmlns:w10="urn:schemas-microsoft-com:office:word" xmlns:w="http://schemas.openxmlformats.org/wordprocessingml/2006/main" xmlns:w14="http://schemas.microsoft.com/office/word/2010/wordml" xmlns:wpg="http://schemas.microsoft.com/office/word/2010/wordprocessingGroup" xmlns:wpi="http://schemas.microsoft.com/office/word/2010/wordprocessingInk" xmlns:wne="http://schemas.microsoft.com/office/word/2006/wordml" xmlns:wps="http://schemas.microsoft.com/office/word/2010/wordprocessingShape" mc:Ignorable="w14 wp14">
+<w:numbering xmlns:wpc="http://schemas.microsoft.com/office/word/2010/wordprocessingCanvas" xmlns:mo="http://schemas.microsoft.com/office/mac/office/2008/main" xmlns:mc="http://schemas.openxmlformats.org/markup-compatibility/2006" xmlns:mv="urn:schemas-microsoft-com:mac:vml" xmlns:o="urn:schemas-microsoft-com:office:office" xmlns:r="http://schemas.openxmlformats.org/officeDocument/2006/relationships" xmlns:m="http://schemas.openxmlformats.org/officeDocument/2006/math" xmlns:v="urn:schemas-microsoft-com:vml" xmlns:wp14="http://schemas.microsoft.com/office/word/2010/wordprocessingDrawing" xmlns:wp="http://schemas.openxmlformats.org/drawingml/2006/wordprocessingDrawing" xmlns:w10="urn:schemas-microsoft-com:office:word" xmlns:w="http://schemas.openxmlformats.org/wordprocessingml/2006/main" xmlns:w14="http://schemas.microsoft.com/office/word/2010/wordml" xmlns:wpg="http://schemas.microsoft.com/office/word/2010/wordprocessingGroup" xmlns:wpi="http://schemas.microsoft.com/office/word/2010/wordprocessingInk" xmlns:wne="http://schemas.microsoft.com/office/word/2006/wordml" xmlns:wps="http://schemas.microsoft.com/office/word/2010/wordprocessingShape" mc:Ignorable="w14 wp14">
   <w:abstractNum w:abstractNumId="0">
     <w:nsid w:val="0E6601E1"/>
     <w:multiLevelType w:val="multilevel"/>
@@ -9167,7 +9191,7 @@
     <w:lvl w:ilvl="0">
       <w:start w:val="1"/>
       <w:numFmt w:val="decimal"/>
-      <w:pStyle w:val="Heading1"/>
+      <w:pStyle w:val="berschrift1"/>
       <w:lvlText w:val="%1"/>
       <w:lvlJc w:val="left"/>
       <w:pPr>
@@ -9177,7 +9201,7 @@
     <w:lvl w:ilvl="1">
       <w:start w:val="1"/>
       <w:numFmt w:val="decimal"/>
-      <w:pStyle w:val="Heading2"/>
+      <w:pStyle w:val="berschrift2"/>
       <w:lvlText w:val="%1.%2"/>
       <w:lvlJc w:val="left"/>
       <w:pPr>
@@ -9187,7 +9211,7 @@
     <w:lvl w:ilvl="2">
       <w:start w:val="1"/>
       <w:numFmt w:val="decimal"/>
-      <w:pStyle w:val="Heading3"/>
+      <w:pStyle w:val="berschrift3"/>
       <w:lvlText w:val="%1.%2.%3"/>
       <w:lvlJc w:val="left"/>
       <w:pPr>
@@ -9197,7 +9221,7 @@
     <w:lvl w:ilvl="3">
       <w:start w:val="1"/>
       <w:numFmt w:val="decimal"/>
-      <w:pStyle w:val="Heading4"/>
+      <w:pStyle w:val="berschrift4"/>
       <w:lvlText w:val="%1.%2.%3.%4"/>
       <w:lvlJc w:val="left"/>
       <w:pPr>
@@ -9207,7 +9231,7 @@
     <w:lvl w:ilvl="4">
       <w:start w:val="1"/>
       <w:numFmt w:val="decimal"/>
-      <w:pStyle w:val="Heading5"/>
+      <w:pStyle w:val="berschrift5"/>
       <w:lvlText w:val="%1.%2.%3.%4.%5"/>
       <w:lvlJc w:val="left"/>
       <w:pPr>
@@ -9217,7 +9241,7 @@
     <w:lvl w:ilvl="5">
       <w:start w:val="1"/>
       <w:numFmt w:val="decimal"/>
-      <w:pStyle w:val="Heading6"/>
+      <w:pStyle w:val="berschrift6"/>
       <w:lvlText w:val="%1.%2.%3.%4.%5.%6"/>
       <w:lvlJc w:val="left"/>
       <w:pPr>
@@ -9227,7 +9251,7 @@
     <w:lvl w:ilvl="6">
       <w:start w:val="1"/>
       <w:numFmt w:val="decimal"/>
-      <w:pStyle w:val="Heading7"/>
+      <w:pStyle w:val="berschrift7"/>
       <w:lvlText w:val="%1.%2.%3.%4.%5.%6.%7"/>
       <w:lvlJc w:val="left"/>
       <w:pPr>
@@ -9237,7 +9261,7 @@
     <w:lvl w:ilvl="7">
       <w:start w:val="1"/>
       <w:numFmt w:val="decimal"/>
-      <w:pStyle w:val="Heading8"/>
+      <w:pStyle w:val="berschrift8"/>
       <w:lvlText w:val="%1.%2.%3.%4.%5.%6.%7.%8"/>
       <w:lvlJc w:val="left"/>
       <w:pPr>
@@ -9247,7 +9271,7 @@
     <w:lvl w:ilvl="8">
       <w:start w:val="1"/>
       <w:numFmt w:val="decimal"/>
-      <w:pStyle w:val="Heading9"/>
+      <w:pStyle w:val="berschrift9"/>
       <w:lvlText w:val="%1.%2.%3.%4.%5.%6.%7.%8.%9"/>
       <w:lvlJc w:val="left"/>
       <w:pPr>
@@ -12595,7 +12619,7 @@
     </w:rPrDefault>
     <w:pPrDefault/>
   </w:docDefaults>
-  <w:latentStyles w:defLockedState="0" w:defUIPriority="99" w:defSemiHidden="1" w:defUnhideWhenUsed="1" w:defQFormat="0" w:count="267">
+  <w:latentStyles w:defLockedState="0" w:defUIPriority="99" w:defSemiHidden="1" w:defUnhideWhenUsed="1" w:defQFormat="0" w:count="276">
     <w:lsdException w:name="Normal" w:semiHidden="0" w:uiPriority="0" w:unhideWhenUsed="0" w:qFormat="1"/>
     <w:lsdException w:name="heading 1" w:semiHidden="0" w:uiPriority="0" w:unhideWhenUsed="0" w:qFormat="1"/>
     <w:lsdException w:name="heading 2" w:semiHidden="0" w:uiPriority="0" w:unhideWhenUsed="0" w:qFormat="1"/>
@@ -12734,7 +12758,7 @@
     <w:lsdException w:name="Bibliography" w:uiPriority="37"/>
     <w:lsdException w:name="TOC Heading" w:uiPriority="39" w:qFormat="1"/>
   </w:latentStyles>
-  <w:style w:type="paragraph" w:default="1" w:styleId="Normal">
+  <w:style w:type="paragraph" w:default="1" w:styleId="Standard">
     <w:name w:val="Normal"/>
     <w:qFormat/>
     <w:rsid w:val="00180A51"/>
@@ -12745,10 +12769,10 @@
       <w:szCs w:val="22"/>
     </w:rPr>
   </w:style>
-  <w:style w:type="paragraph" w:styleId="Heading1">
+  <w:style w:type="paragraph" w:styleId="berschrift1">
     <w:name w:val="heading 1"/>
-    <w:basedOn w:val="Normal"/>
-    <w:next w:val="Normal"/>
+    <w:basedOn w:val="Standard"/>
+    <w:next w:val="Standard"/>
     <w:qFormat/>
     <w:rsid w:val="0094350C"/>
     <w:pPr>
@@ -12768,11 +12792,11 @@
       <w:sz w:val="36"/>
     </w:rPr>
   </w:style>
-  <w:style w:type="paragraph" w:styleId="Heading2">
+  <w:style w:type="paragraph" w:styleId="berschrift2">
     <w:name w:val="heading 2"/>
-    <w:basedOn w:val="Normal"/>
-    <w:next w:val="Normal"/>
-    <w:link w:val="Heading2Char"/>
+    <w:basedOn w:val="Standard"/>
+    <w:next w:val="Standard"/>
+    <w:link w:val="berschrift2Zeichen"/>
     <w:qFormat/>
     <w:rsid w:val="005C7372"/>
     <w:pPr>
@@ -12793,9 +12817,9 @@
       <w:szCs w:val="24"/>
     </w:rPr>
   </w:style>
-  <w:style w:type="paragraph" w:styleId="Heading3">
+  <w:style w:type="paragraph" w:styleId="berschrift3">
     <w:name w:val="heading 3"/>
-    <w:basedOn w:val="Normal"/>
+    <w:basedOn w:val="Standard"/>
     <w:next w:val="ThesisParagraph"/>
     <w:qFormat/>
     <w:rsid w:val="0090131A"/>
@@ -12815,10 +12839,10 @@
       <w:szCs w:val="26"/>
     </w:rPr>
   </w:style>
-  <w:style w:type="paragraph" w:styleId="Heading4">
+  <w:style w:type="paragraph" w:styleId="berschrift4">
     <w:name w:val="heading 4"/>
-    <w:basedOn w:val="Normal"/>
-    <w:next w:val="Normal"/>
+    <w:basedOn w:val="Standard"/>
+    <w:next w:val="Standard"/>
     <w:qFormat/>
     <w:rsid w:val="0090131A"/>
     <w:pPr>
@@ -12836,10 +12860,10 @@
       <w:szCs w:val="28"/>
     </w:rPr>
   </w:style>
-  <w:style w:type="paragraph" w:styleId="Heading5">
+  <w:style w:type="paragraph" w:styleId="berschrift5">
     <w:name w:val="heading 5"/>
-    <w:basedOn w:val="Normal"/>
-    <w:next w:val="Normal"/>
+    <w:basedOn w:val="Standard"/>
+    <w:next w:val="Standard"/>
     <w:qFormat/>
     <w:rsid w:val="007B4C90"/>
     <w:pPr>
@@ -12857,10 +12881,10 @@
       <w:szCs w:val="26"/>
     </w:rPr>
   </w:style>
-  <w:style w:type="paragraph" w:styleId="Heading6">
+  <w:style w:type="paragraph" w:styleId="berschrift6">
     <w:name w:val="heading 6"/>
-    <w:basedOn w:val="Normal"/>
-    <w:next w:val="Normal"/>
+    <w:basedOn w:val="Standard"/>
+    <w:next w:val="Standard"/>
     <w:qFormat/>
     <w:rsid w:val="007B4C90"/>
     <w:pPr>
@@ -12876,11 +12900,11 @@
       <w:bCs/>
     </w:rPr>
   </w:style>
-  <w:style w:type="paragraph" w:styleId="Heading7">
+  <w:style w:type="paragraph" w:styleId="berschrift7">
     <w:name w:val="heading 7"/>
-    <w:basedOn w:val="Normal"/>
-    <w:next w:val="Normal"/>
-    <w:link w:val="Heading7Char"/>
+    <w:basedOn w:val="Standard"/>
+    <w:next w:val="Standard"/>
+    <w:link w:val="berschrift7Zeichen"/>
     <w:uiPriority w:val="9"/>
     <w:semiHidden/>
     <w:unhideWhenUsed/>
@@ -12898,11 +12922,11 @@
       <w:rFonts w:ascii="Calibri" w:hAnsi="Calibri"/>
     </w:rPr>
   </w:style>
-  <w:style w:type="paragraph" w:styleId="Heading8">
+  <w:style w:type="paragraph" w:styleId="berschrift8">
     <w:name w:val="heading 8"/>
-    <w:basedOn w:val="Normal"/>
-    <w:next w:val="Normal"/>
-    <w:link w:val="Heading8Char"/>
+    <w:basedOn w:val="Standard"/>
+    <w:next w:val="Standard"/>
+    <w:link w:val="berschrift8Zeichen"/>
     <w:uiPriority w:val="9"/>
     <w:semiHidden/>
     <w:unhideWhenUsed/>
@@ -12922,11 +12946,11 @@
       <w:iCs/>
     </w:rPr>
   </w:style>
-  <w:style w:type="paragraph" w:styleId="Heading9">
+  <w:style w:type="paragraph" w:styleId="berschrift9">
     <w:name w:val="heading 9"/>
-    <w:basedOn w:val="Normal"/>
-    <w:next w:val="Normal"/>
-    <w:link w:val="Heading9Char"/>
+    <w:basedOn w:val="Standard"/>
+    <w:next w:val="Standard"/>
+    <w:link w:val="berschrift9Zeichen"/>
     <w:uiPriority w:val="9"/>
     <w:semiHidden/>
     <w:unhideWhenUsed/>
@@ -12944,13 +12968,13 @@
       <w:rFonts w:ascii="Cambria" w:hAnsi="Cambria"/>
     </w:rPr>
   </w:style>
-  <w:style w:type="character" w:default="1" w:styleId="DefaultParagraphFont">
+  <w:style w:type="character" w:default="1" w:styleId="Absatzstandardschriftart">
     <w:name w:val="Default Paragraph Font"/>
     <w:uiPriority w:val="1"/>
     <w:semiHidden/>
     <w:unhideWhenUsed/>
   </w:style>
-  <w:style w:type="table" w:default="1" w:styleId="TableNormal">
+  <w:style w:type="table" w:default="1" w:styleId="NormaleTabelle">
     <w:name w:val="Normal Table"/>
     <w:uiPriority w:val="99"/>
     <w:semiHidden/>
@@ -12965,13 +12989,13 @@
       </w:tblCellMar>
     </w:tblPr>
   </w:style>
-  <w:style w:type="numbering" w:default="1" w:styleId="NoList">
+  <w:style w:type="numbering" w:default="1" w:styleId="KeineListe">
     <w:name w:val="No List"/>
     <w:uiPriority w:val="99"/>
     <w:semiHidden/>
     <w:unhideWhenUsed/>
   </w:style>
-  <w:style w:type="character" w:styleId="Hyperlink">
+  <w:style w:type="character" w:styleId="Link">
     <w:name w:val="Hyperlink"/>
     <w:uiPriority w:val="99"/>
     <w:rsid w:val="005F4859"/>
@@ -12980,9 +13004,9 @@
       <w:u w:val="single"/>
     </w:rPr>
   </w:style>
-  <w:style w:type="paragraph" w:styleId="Header">
+  <w:style w:type="paragraph" w:styleId="Kopfzeile">
     <w:name w:val="header"/>
-    <w:basedOn w:val="Normal"/>
+    <w:basedOn w:val="Standard"/>
     <w:rsid w:val="007306F6"/>
     <w:pPr>
       <w:tabs>
@@ -12991,10 +13015,10 @@
       </w:tabs>
     </w:pPr>
   </w:style>
-  <w:style w:type="paragraph" w:styleId="Footer">
+  <w:style w:type="paragraph" w:styleId="Fuzeile">
     <w:name w:val="footer"/>
-    <w:basedOn w:val="Normal"/>
-    <w:link w:val="FooterChar"/>
+    <w:basedOn w:val="Standard"/>
+    <w:link w:val="FuzeileZeichen"/>
     <w:uiPriority w:val="99"/>
     <w:rsid w:val="007306F6"/>
     <w:pPr>
@@ -13004,15 +13028,15 @@
       </w:tabs>
     </w:pPr>
   </w:style>
-  <w:style w:type="character" w:styleId="PageNumber">
+  <w:style w:type="character" w:styleId="Seitenzahl">
     <w:name w:val="page number"/>
-    <w:basedOn w:val="DefaultParagraphFont"/>
+    <w:basedOn w:val="Absatzstandardschriftart"/>
     <w:rsid w:val="007306F6"/>
   </w:style>
-  <w:style w:type="paragraph" w:styleId="TOC1">
+  <w:style w:type="paragraph" w:styleId="Verzeichnis1">
     <w:name w:val="toc 1"/>
-    <w:basedOn w:val="Normal"/>
-    <w:next w:val="Normal"/>
+    <w:basedOn w:val="Standard"/>
+    <w:next w:val="Standard"/>
     <w:autoRedefine/>
     <w:uiPriority w:val="39"/>
     <w:rsid w:val="0038432A"/>
@@ -13026,10 +13050,10 @@
       <w:bCs/>
     </w:rPr>
   </w:style>
-  <w:style w:type="paragraph" w:styleId="TOC2">
+  <w:style w:type="paragraph" w:styleId="Verzeichnis2">
     <w:name w:val="toc 2"/>
-    <w:basedOn w:val="Normal"/>
-    <w:next w:val="Normal"/>
+    <w:basedOn w:val="Standard"/>
+    <w:next w:val="Standard"/>
     <w:autoRedefine/>
     <w:uiPriority w:val="39"/>
     <w:rsid w:val="009E5B1C"/>
@@ -13040,10 +13064,10 @@
       <w:ind w:left="245"/>
     </w:pPr>
   </w:style>
-  <w:style w:type="paragraph" w:styleId="TOC4">
+  <w:style w:type="paragraph" w:styleId="Verzeichnis4">
     <w:name w:val="toc 4"/>
-    <w:basedOn w:val="Normal"/>
-    <w:next w:val="Normal"/>
+    <w:basedOn w:val="Standard"/>
+    <w:next w:val="Standard"/>
     <w:autoRedefine/>
     <w:semiHidden/>
     <w:rsid w:val="0074749E"/>
@@ -13054,10 +13078,10 @@
       <w:szCs w:val="18"/>
     </w:rPr>
   </w:style>
-  <w:style w:type="paragraph" w:styleId="TOC3">
+  <w:style w:type="paragraph" w:styleId="Verzeichnis3">
     <w:name w:val="toc 3"/>
-    <w:basedOn w:val="Normal"/>
-    <w:next w:val="Normal"/>
+    <w:basedOn w:val="Standard"/>
+    <w:next w:val="Standard"/>
     <w:autoRedefine/>
     <w:uiPriority w:val="39"/>
     <w:rsid w:val="009E5B1C"/>
@@ -13072,10 +13096,10 @@
       <w:szCs w:val="20"/>
     </w:rPr>
   </w:style>
-  <w:style w:type="paragraph" w:styleId="TOC5">
+  <w:style w:type="paragraph" w:styleId="Verzeichnis5">
     <w:name w:val="toc 5"/>
-    <w:basedOn w:val="Normal"/>
-    <w:next w:val="Normal"/>
+    <w:basedOn w:val="Standard"/>
+    <w:next w:val="Standard"/>
     <w:autoRedefine/>
     <w:semiHidden/>
     <w:rsid w:val="0074749E"/>
@@ -13086,9 +13110,9 @@
       <w:szCs w:val="18"/>
     </w:rPr>
   </w:style>
-  <w:style w:type="paragraph" w:styleId="DocumentMap">
+  <w:style w:type="paragraph" w:styleId="Dokumentstruktur">
     <w:name w:val="Document Map"/>
-    <w:basedOn w:val="Normal"/>
+    <w:basedOn w:val="Standard"/>
     <w:rsid w:val="00CD2384"/>
     <w:pPr>
       <w:shd w:val="clear" w:color="auto" w:fill="000080"/>
@@ -13100,7 +13124,7 @@
   </w:style>
   <w:style w:type="paragraph" w:customStyle="1" w:styleId="ThesisCitation">
     <w:name w:val="ThesisCitation"/>
-    <w:basedOn w:val="Normal"/>
+    <w:basedOn w:val="Standard"/>
     <w:rsid w:val="00A2356A"/>
     <w:pPr>
       <w:spacing w:after="360"/>
@@ -13108,7 +13132,7 @@
   </w:style>
   <w:style w:type="paragraph" w:customStyle="1" w:styleId="AllCapsCentered">
     <w:name w:val="All Caps Centered"/>
-    <w:basedOn w:val="Normal"/>
+    <w:basedOn w:val="Standard"/>
     <w:rsid w:val="00CD5280"/>
     <w:pPr>
       <w:jc w:val="center"/>
@@ -13121,7 +13145,7 @@
   </w:style>
   <w:style w:type="paragraph" w:customStyle="1" w:styleId="StyleCentered">
     <w:name w:val="Style Centered"/>
-    <w:basedOn w:val="Normal"/>
+    <w:basedOn w:val="Standard"/>
     <w:rsid w:val="00E334E7"/>
     <w:pPr>
       <w:jc w:val="center"/>
@@ -13137,17 +13161,17 @@
   </w:style>
   <w:style w:type="paragraph" w:customStyle="1" w:styleId="ThesisParagraph">
     <w:name w:val="ThesisParagraph"/>
-    <w:basedOn w:val="Normal"/>
+    <w:basedOn w:val="Standard"/>
     <w:link w:val="ThesisParagraphChar"/>
     <w:rsid w:val="00A2356A"/>
     <w:pPr>
       <w:ind w:firstLine="720"/>
     </w:pPr>
   </w:style>
-  <w:style w:type="paragraph" w:styleId="Caption">
+  <w:style w:type="paragraph" w:styleId="Beschriftung">
     <w:name w:val="caption"/>
-    <w:basedOn w:val="Normal"/>
-    <w:next w:val="Normal"/>
+    <w:basedOn w:val="Standard"/>
+    <w:next w:val="Standard"/>
     <w:qFormat/>
     <w:rsid w:val="00D71865"/>
     <w:pPr>
@@ -13159,10 +13183,10 @@
       <w:szCs w:val="20"/>
     </w:rPr>
   </w:style>
-  <w:style w:type="paragraph" w:styleId="TableofFigures">
+  <w:style w:type="paragraph" w:styleId="Abbildungsverzeichnis">
     <w:name w:val="table of figures"/>
-    <w:basedOn w:val="Normal"/>
-    <w:next w:val="Normal"/>
+    <w:basedOn w:val="Standard"/>
+    <w:next w:val="Standard"/>
     <w:semiHidden/>
     <w:rsid w:val="009F22D4"/>
     <w:pPr>
@@ -13177,10 +13201,10 @@
       <w:caps/>
     </w:rPr>
   </w:style>
-  <w:style w:type="paragraph" w:styleId="TOC6">
+  <w:style w:type="paragraph" w:styleId="Verzeichnis6">
     <w:name w:val="toc 6"/>
-    <w:basedOn w:val="Normal"/>
-    <w:next w:val="Normal"/>
+    <w:basedOn w:val="Standard"/>
+    <w:next w:val="Standard"/>
     <w:autoRedefine/>
     <w:semiHidden/>
     <w:rsid w:val="0074749E"/>
@@ -13191,10 +13215,10 @@
       <w:szCs w:val="18"/>
     </w:rPr>
   </w:style>
-  <w:style w:type="paragraph" w:styleId="TOC7">
+  <w:style w:type="paragraph" w:styleId="Verzeichnis7">
     <w:name w:val="toc 7"/>
-    <w:basedOn w:val="Normal"/>
-    <w:next w:val="Normal"/>
+    <w:basedOn w:val="Standard"/>
+    <w:next w:val="Standard"/>
     <w:autoRedefine/>
     <w:semiHidden/>
     <w:rsid w:val="00CD2384"/>
@@ -13206,10 +13230,10 @@
       <w:szCs w:val="18"/>
     </w:rPr>
   </w:style>
-  <w:style w:type="paragraph" w:styleId="TOC8">
+  <w:style w:type="paragraph" w:styleId="Verzeichnis8">
     <w:name w:val="toc 8"/>
-    <w:basedOn w:val="Normal"/>
-    <w:next w:val="Normal"/>
+    <w:basedOn w:val="Standard"/>
+    <w:next w:val="Standard"/>
     <w:autoRedefine/>
     <w:semiHidden/>
     <w:rsid w:val="00CD2384"/>
@@ -13221,10 +13245,10 @@
       <w:szCs w:val="18"/>
     </w:rPr>
   </w:style>
-  <w:style w:type="paragraph" w:styleId="TOC9">
+  <w:style w:type="paragraph" w:styleId="Verzeichnis9">
     <w:name w:val="toc 9"/>
-    <w:basedOn w:val="Normal"/>
-    <w:next w:val="Normal"/>
+    <w:basedOn w:val="Standard"/>
+    <w:next w:val="Standard"/>
     <w:autoRedefine/>
     <w:semiHidden/>
     <w:rsid w:val="00CD2384"/>
@@ -13238,7 +13262,7 @@
   </w:style>
   <w:style w:type="paragraph" w:customStyle="1" w:styleId="StyleHeading1Justified">
     <w:name w:val="Style Heading 1 + Justified"/>
-    <w:basedOn w:val="Heading1"/>
+    <w:basedOn w:val="berschrift1"/>
     <w:rsid w:val="00750DDD"/>
     <w:rPr>
       <w:rFonts w:cs="Times New Roman"/>
@@ -13247,7 +13271,7 @@
   </w:style>
   <w:style w:type="paragraph" w:customStyle="1" w:styleId="StyleBoldLinespacingsingle">
     <w:name w:val="Style Bold Line spacing:  single"/>
-    <w:basedOn w:val="Normal"/>
+    <w:basedOn w:val="Standard"/>
     <w:rsid w:val="00132EC4"/>
     <w:rPr>
       <w:b/>
@@ -13257,7 +13281,7 @@
   </w:style>
   <w:style w:type="paragraph" w:customStyle="1" w:styleId="SectionContent">
     <w:name w:val="Section Content"/>
-    <w:basedOn w:val="Normal"/>
+    <w:basedOn w:val="Standard"/>
     <w:rsid w:val="00CE2DEA"/>
     <w:pPr>
       <w:suppressAutoHyphens/>
@@ -13268,16 +13292,16 @@
       <w:ind w:left="960"/>
     </w:pPr>
   </w:style>
-  <w:style w:type="paragraph" w:styleId="FootnoteText">
+  <w:style w:type="paragraph" w:styleId="Funotentext">
     <w:name w:val="footnote text"/>
-    <w:basedOn w:val="Normal"/>
+    <w:basedOn w:val="Standard"/>
     <w:semiHidden/>
     <w:rsid w:val="00A85EFA"/>
     <w:rPr>
       <w:szCs w:val="20"/>
     </w:rPr>
   </w:style>
-  <w:style w:type="character" w:styleId="FootnoteReference">
+  <w:style w:type="character" w:styleId="Funotenzeichen">
     <w:name w:val="footnote reference"/>
     <w:semiHidden/>
     <w:rsid w:val="00F62B3B"/>
@@ -13285,9 +13309,9 @@
       <w:vertAlign w:val="superscript"/>
     </w:rPr>
   </w:style>
-  <w:style w:type="paragraph" w:styleId="BalloonText">
+  <w:style w:type="paragraph" w:styleId="Sprechblasentext">
     <w:name w:val="Balloon Text"/>
-    <w:basedOn w:val="Normal"/>
+    <w:basedOn w:val="Standard"/>
     <w:semiHidden/>
     <w:rsid w:val="00565AA5"/>
     <w:rPr>
@@ -13326,9 +13350,9 @@
       <w:lang w:val="en-US" w:eastAsia="en-US" w:bidi="ar-SA"/>
     </w:rPr>
   </w:style>
-  <w:style w:type="character" w:customStyle="1" w:styleId="FooterChar">
-    <w:name w:val="Footer Char"/>
-    <w:link w:val="Footer"/>
+  <w:style w:type="character" w:customStyle="1" w:styleId="FuzeileZeichen">
+    <w:name w:val="Fußzeile Zeichen"/>
+    <w:link w:val="Fuzeile"/>
     <w:uiPriority w:val="99"/>
     <w:rsid w:val="006C7691"/>
     <w:rPr>
@@ -13336,11 +13360,11 @@
       <w:szCs w:val="24"/>
     </w:rPr>
   </w:style>
-  <w:style w:type="paragraph" w:styleId="Title">
+  <w:style w:type="paragraph" w:styleId="Titel">
     <w:name w:val="Title"/>
-    <w:basedOn w:val="Normal"/>
-    <w:next w:val="Normal"/>
-    <w:link w:val="TitleChar"/>
+    <w:basedOn w:val="Standard"/>
+    <w:next w:val="Standard"/>
+    <w:link w:val="TitelZeichen"/>
     <w:uiPriority w:val="10"/>
     <w:qFormat/>
     <w:rsid w:val="0031729C"/>
@@ -13357,9 +13381,9 @@
       <w:szCs w:val="32"/>
     </w:rPr>
   </w:style>
-  <w:style w:type="character" w:customStyle="1" w:styleId="TitleChar">
-    <w:name w:val="Title Char"/>
-    <w:link w:val="Title"/>
+  <w:style w:type="character" w:customStyle="1" w:styleId="TitelZeichen">
+    <w:name w:val="Titel Zeichen"/>
+    <w:link w:val="Titel"/>
     <w:uiPriority w:val="10"/>
     <w:rsid w:val="0031729C"/>
     <w:rPr>
@@ -13374,7 +13398,7 @@
   </w:style>
   <w:style w:type="paragraph" w:customStyle="1" w:styleId="KopfFussStyle">
     <w:name w:val="KopfFussStyle"/>
-    <w:basedOn w:val="Footer"/>
+    <w:basedOn w:val="Fuzeile"/>
     <w:link w:val="KopfFussStyleZchn"/>
     <w:qFormat/>
     <w:rsid w:val="00F2691C"/>
@@ -13402,7 +13426,7 @@
   </w:style>
   <w:style w:type="paragraph" w:customStyle="1" w:styleId="Titelblatterklrung">
     <w:name w:val="Titelblatterklärung"/>
-    <w:basedOn w:val="Normal"/>
+    <w:basedOn w:val="Standard"/>
     <w:link w:val="TitelblatterklrungZchn"/>
     <w:qFormat/>
     <w:rsid w:val="006D09AC"/>
@@ -13423,9 +13447,9 @@
       <w:lang w:val="en-US" w:eastAsia="en-US" w:bidi="ar-SA"/>
     </w:rPr>
   </w:style>
-  <w:style w:type="character" w:customStyle="1" w:styleId="Heading7Char">
-    <w:name w:val="Heading 7 Char"/>
-    <w:link w:val="Heading7"/>
+  <w:style w:type="character" w:customStyle="1" w:styleId="berschrift7Zeichen">
+    <w:name w:val="Überschrift 7 Zeichen"/>
+    <w:link w:val="berschrift7"/>
     <w:uiPriority w:val="9"/>
     <w:semiHidden/>
     <w:rsid w:val="00B74791"/>
@@ -13448,9 +13472,9 @@
       <w:lang w:eastAsia="en-US"/>
     </w:rPr>
   </w:style>
-  <w:style w:type="character" w:customStyle="1" w:styleId="Heading8Char">
-    <w:name w:val="Heading 8 Char"/>
-    <w:link w:val="Heading8"/>
+  <w:style w:type="character" w:customStyle="1" w:styleId="berschrift8Zeichen">
+    <w:name w:val="Überschrift 8 Zeichen"/>
+    <w:link w:val="berschrift8"/>
     <w:uiPriority w:val="9"/>
     <w:semiHidden/>
     <w:rsid w:val="00B74791"/>
@@ -13463,9 +13487,9 @@
       <w:lang w:val="en-US" w:eastAsia="en-US"/>
     </w:rPr>
   </w:style>
-  <w:style w:type="character" w:customStyle="1" w:styleId="Heading9Char">
-    <w:name w:val="Heading 9 Char"/>
-    <w:link w:val="Heading9"/>
+  <w:style w:type="character" w:customStyle="1" w:styleId="berschrift9Zeichen">
+    <w:name w:val="Überschrift 9 Zeichen"/>
+    <w:link w:val="berschrift9"/>
     <w:uiPriority w:val="9"/>
     <w:semiHidden/>
     <w:rsid w:val="00B74791"/>
@@ -13476,9 +13500,9 @@
       <w:lang w:val="en-US" w:eastAsia="en-US"/>
     </w:rPr>
   </w:style>
-  <w:style w:type="paragraph" w:styleId="ListParagraph">
+  <w:style w:type="paragraph" w:styleId="Listenabsatz">
     <w:name w:val="List Paragraph"/>
-    <w:basedOn w:val="Normal"/>
+    <w:basedOn w:val="Standard"/>
     <w:uiPriority w:val="34"/>
     <w:qFormat/>
     <w:rsid w:val="007A636B"/>
@@ -13491,7 +13515,7 @@
       <w:rFonts w:ascii="Calibri" w:eastAsia="Calibri" w:hAnsi="Calibri"/>
     </w:rPr>
   </w:style>
-  <w:style w:type="paragraph" w:styleId="NoSpacing">
+  <w:style w:type="paragraph" w:styleId="KeinLeerraum">
     <w:name w:val="No Spacing"/>
     <w:uiPriority w:val="1"/>
     <w:qFormat/>
@@ -13503,9 +13527,9 @@
       <w:lang w:val="en-US" w:eastAsia="en-US"/>
     </w:rPr>
   </w:style>
-  <w:style w:type="character" w:customStyle="1" w:styleId="Heading2Char">
-    <w:name w:val="Heading 2 Char"/>
-    <w:link w:val="Heading2"/>
+  <w:style w:type="character" w:customStyle="1" w:styleId="berschrift2Zeichen">
+    <w:name w:val="Überschrift 2 Zeichen"/>
+    <w:link w:val="berschrift2"/>
     <w:rsid w:val="005C7372"/>
     <w:rPr>
       <w:rFonts w:ascii="Arial" w:hAnsi="Arial" w:cs="Arial"/>
@@ -13517,12 +13541,13 @@
       <w:szCs w:val="24"/>
     </w:rPr>
   </w:style>
-  <w:style w:type="table" w:styleId="TableGrid">
+  <w:style w:type="table" w:styleId="Tabellenraster">
     <w:name w:val="Table Grid"/>
-    <w:basedOn w:val="TableNormal"/>
+    <w:basedOn w:val="NormaleTabelle"/>
     <w:uiPriority w:val="59"/>
     <w:rsid w:val="00C74DB8"/>
     <w:tblPr>
+      <w:tblInd w:w="0" w:type="dxa"/>
       <w:tblBorders>
         <w:top w:val="single" w:sz="4" w:space="0" w:color="auto"/>
         <w:left w:val="single" w:sz="4" w:space="0" w:color="auto"/>
@@ -13531,11 +13556,17 @@
         <w:insideH w:val="single" w:sz="4" w:space="0" w:color="auto"/>
         <w:insideV w:val="single" w:sz="4" w:space="0" w:color="auto"/>
       </w:tblBorders>
+      <w:tblCellMar>
+        <w:top w:w="0" w:type="dxa"/>
+        <w:left w:w="108" w:type="dxa"/>
+        <w:bottom w:w="0" w:type="dxa"/>
+        <w:right w:w="108" w:type="dxa"/>
+      </w:tblCellMar>
     </w:tblPr>
   </w:style>
-  <w:style w:type="paragraph" w:styleId="NormalWeb">
+  <w:style w:type="paragraph" w:styleId="StandardWeb">
     <w:name w:val="Normal (Web)"/>
-    <w:basedOn w:val="Normal"/>
+    <w:basedOn w:val="Standard"/>
     <w:uiPriority w:val="99"/>
     <w:unhideWhenUsed/>
     <w:rsid w:val="001D4797"/>
@@ -13548,7 +13579,7 @@
   </w:style>
   <w:style w:type="paragraph" w:customStyle="1" w:styleId="Referenz">
     <w:name w:val="Referenz"/>
-    <w:basedOn w:val="Normal"/>
+    <w:basedOn w:val="Standard"/>
     <w:uiPriority w:val="99"/>
     <w:rsid w:val="005C5387"/>
     <w:pPr>
@@ -13564,7 +13595,7 @@
   </w:style>
   <w:style w:type="paragraph" w:customStyle="1" w:styleId="FormatvorlageFettNach10pt">
     <w:name w:val="Formatvorlage Fett Nach:  10 pt"/>
-    <w:basedOn w:val="Normal"/>
+    <w:basedOn w:val="Standard"/>
     <w:uiPriority w:val="99"/>
     <w:rsid w:val="005C5387"/>
     <w:pPr>
@@ -13580,7 +13611,7 @@
       <w:szCs w:val="20"/>
     </w:rPr>
   </w:style>
-  <w:style w:type="character" w:styleId="SubtleEmphasis">
+  <w:style w:type="character" w:styleId="SchwacheHervorhebung">
     <w:name w:val="Subtle Emphasis"/>
     <w:aliases w:val="Aufzählungen"/>
     <w:uiPriority w:val="19"/>
@@ -13594,7 +13625,7 @@
 </file>
 
 <file path=word/stylesWithEffects.xml><?xml version="1.0" encoding="utf-8"?>
-<w:styles xmlns:wpc="http://schemas.microsoft.com/office/word/2010/wordprocessingCanvas" xmlns:mc="http://schemas.openxmlformats.org/markup-compatibility/2006" xmlns:o="urn:schemas-microsoft-com:office:office" xmlns:r="http://schemas.openxmlformats.org/officeDocument/2006/relationships" xmlns:m="http://schemas.openxmlformats.org/officeDocument/2006/math" xmlns:v="urn:schemas-microsoft-com:vml" xmlns:wp14="http://schemas.microsoft.com/office/word/2010/wordprocessingDrawing" xmlns:wp="http://schemas.openxmlformats.org/drawingml/2006/wordprocessingDrawing" xmlns:w10="urn:schemas-microsoft-com:office:word" xmlns:w="http://schemas.openxmlformats.org/wordprocessingml/2006/main" xmlns:w14="http://schemas.microsoft.com/office/word/2010/wordml" xmlns:wpg="http://schemas.microsoft.com/office/word/2010/wordprocessingGroup" xmlns:wpi="http://schemas.microsoft.com/office/word/2010/wordprocessingInk" xmlns:wne="http://schemas.microsoft.com/office/word/2006/wordml" xmlns:wps="http://schemas.microsoft.com/office/word/2010/wordprocessingShape" mc:Ignorable="w14 wp14">
+<w:styles xmlns:wpc="http://schemas.microsoft.com/office/word/2010/wordprocessingCanvas" xmlns:mo="http://schemas.microsoft.com/office/mac/office/2008/main" xmlns:mc="http://schemas.openxmlformats.org/markup-compatibility/2006" xmlns:mv="urn:schemas-microsoft-com:mac:vml" xmlns:o="urn:schemas-microsoft-com:office:office" xmlns:r="http://schemas.openxmlformats.org/officeDocument/2006/relationships" xmlns:m="http://schemas.openxmlformats.org/officeDocument/2006/math" xmlns:v="urn:schemas-microsoft-com:vml" xmlns:wp14="http://schemas.microsoft.com/office/word/2010/wordprocessingDrawing" xmlns:wp="http://schemas.openxmlformats.org/drawingml/2006/wordprocessingDrawing" xmlns:w10="urn:schemas-microsoft-com:office:word" xmlns:w="http://schemas.openxmlformats.org/wordprocessingml/2006/main" xmlns:w14="http://schemas.microsoft.com/office/word/2010/wordml" xmlns:wpg="http://schemas.microsoft.com/office/word/2010/wordprocessingGroup" xmlns:wpi="http://schemas.microsoft.com/office/word/2010/wordprocessingInk" xmlns:wne="http://schemas.microsoft.com/office/word/2006/wordml" xmlns:wps="http://schemas.microsoft.com/office/word/2010/wordprocessingShape" mc:Ignorable="w14 wp14">
   <w:docDefaults>
     <w:rPrDefault>
       <w:rPr>
@@ -13604,7 +13635,7 @@
     </w:rPrDefault>
     <w:pPrDefault/>
   </w:docDefaults>
-  <w:latentStyles w:defLockedState="0" w:defUIPriority="99" w:defSemiHidden="1" w:defUnhideWhenUsed="1" w:defQFormat="0" w:count="267">
+  <w:latentStyles w:defLockedState="0" w:defUIPriority="99" w:defSemiHidden="1" w:defUnhideWhenUsed="1" w:defQFormat="0" w:count="276">
     <w:lsdException w:name="Normal" w:semiHidden="0" w:uiPriority="0" w:unhideWhenUsed="0" w:qFormat="1"/>
     <w:lsdException w:name="heading 1" w:semiHidden="0" w:uiPriority="0" w:unhideWhenUsed="0" w:qFormat="1"/>
     <w:lsdException w:name="heading 2" w:semiHidden="0" w:uiPriority="0" w:unhideWhenUsed="0" w:qFormat="1"/>
@@ -13743,7 +13774,7 @@
     <w:lsdException w:name="Bibliography" w:uiPriority="37"/>
     <w:lsdException w:name="TOC Heading" w:uiPriority="39" w:qFormat="1"/>
   </w:latentStyles>
-  <w:style w:type="paragraph" w:default="1" w:styleId="Normal">
+  <w:style w:type="paragraph" w:default="1" w:styleId="Standard">
     <w:name w:val="Normal"/>
     <w:qFormat/>
     <w:rsid w:val="00180A51"/>
@@ -13754,10 +13785,10 @@
       <w:szCs w:val="22"/>
     </w:rPr>
   </w:style>
-  <w:style w:type="paragraph" w:styleId="Heading1">
+  <w:style w:type="paragraph" w:styleId="berschrift1">
     <w:name w:val="heading 1"/>
-    <w:basedOn w:val="Normal"/>
-    <w:next w:val="Normal"/>
+    <w:basedOn w:val="Standard"/>
+    <w:next w:val="Standard"/>
     <w:qFormat/>
     <w:rsid w:val="0094350C"/>
     <w:pPr>
@@ -13777,11 +13808,11 @@
       <w:sz w:val="36"/>
     </w:rPr>
   </w:style>
-  <w:style w:type="paragraph" w:styleId="Heading2">
+  <w:style w:type="paragraph" w:styleId="berschrift2">
     <w:name w:val="heading 2"/>
-    <w:basedOn w:val="Normal"/>
-    <w:next w:val="Normal"/>
-    <w:link w:val="Heading2Char"/>
+    <w:basedOn w:val="Standard"/>
+    <w:next w:val="Standard"/>
+    <w:link w:val="berschrift2Zeichen"/>
     <w:qFormat/>
     <w:rsid w:val="005C7372"/>
     <w:pPr>
@@ -13802,9 +13833,9 @@
       <w:szCs w:val="24"/>
     </w:rPr>
   </w:style>
-  <w:style w:type="paragraph" w:styleId="Heading3">
+  <w:style w:type="paragraph" w:styleId="berschrift3">
     <w:name w:val="heading 3"/>
-    <w:basedOn w:val="Normal"/>
+    <w:basedOn w:val="Standard"/>
     <w:next w:val="ThesisParagraph"/>
     <w:qFormat/>
     <w:rsid w:val="0090131A"/>
@@ -13824,10 +13855,10 @@
       <w:szCs w:val="26"/>
     </w:rPr>
   </w:style>
-  <w:style w:type="paragraph" w:styleId="Heading4">
+  <w:style w:type="paragraph" w:styleId="berschrift4">
     <w:name w:val="heading 4"/>
-    <w:basedOn w:val="Normal"/>
-    <w:next w:val="Normal"/>
+    <w:basedOn w:val="Standard"/>
+    <w:next w:val="Standard"/>
     <w:qFormat/>
     <w:rsid w:val="0090131A"/>
     <w:pPr>
@@ -13845,10 +13876,10 @@
       <w:szCs w:val="28"/>
     </w:rPr>
   </w:style>
-  <w:style w:type="paragraph" w:styleId="Heading5">
+  <w:style w:type="paragraph" w:styleId="berschrift5">
     <w:name w:val="heading 5"/>
-    <w:basedOn w:val="Normal"/>
-    <w:next w:val="Normal"/>
+    <w:basedOn w:val="Standard"/>
+    <w:next w:val="Standard"/>
     <w:qFormat/>
     <w:rsid w:val="007B4C90"/>
     <w:pPr>
@@ -13866,10 +13897,10 @@
       <w:szCs w:val="26"/>
     </w:rPr>
   </w:style>
-  <w:style w:type="paragraph" w:styleId="Heading6">
+  <w:style w:type="paragraph" w:styleId="berschrift6">
     <w:name w:val="heading 6"/>
-    <w:basedOn w:val="Normal"/>
-    <w:next w:val="Normal"/>
+    <w:basedOn w:val="Standard"/>
+    <w:next w:val="Standard"/>
     <w:qFormat/>
     <w:rsid w:val="007B4C90"/>
     <w:pPr>
@@ -13885,11 +13916,11 @@
       <w:bCs/>
     </w:rPr>
   </w:style>
-  <w:style w:type="paragraph" w:styleId="Heading7">
+  <w:style w:type="paragraph" w:styleId="berschrift7">
     <w:name w:val="heading 7"/>
-    <w:basedOn w:val="Normal"/>
-    <w:next w:val="Normal"/>
-    <w:link w:val="Heading7Char"/>
+    <w:basedOn w:val="Standard"/>
+    <w:next w:val="Standard"/>
+    <w:link w:val="berschrift7Zeichen"/>
     <w:uiPriority w:val="9"/>
     <w:semiHidden/>
     <w:unhideWhenUsed/>
@@ -13907,11 +13938,11 @@
       <w:rFonts w:ascii="Calibri" w:hAnsi="Calibri"/>
     </w:rPr>
   </w:style>
-  <w:style w:type="paragraph" w:styleId="Heading8">
+  <w:style w:type="paragraph" w:styleId="berschrift8">
     <w:name w:val="heading 8"/>
-    <w:basedOn w:val="Normal"/>
-    <w:next w:val="Normal"/>
-    <w:link w:val="Heading8Char"/>
+    <w:basedOn w:val="Standard"/>
+    <w:next w:val="Standard"/>
+    <w:link w:val="berschrift8Zeichen"/>
     <w:uiPriority w:val="9"/>
     <w:semiHidden/>
     <w:unhideWhenUsed/>
@@ -13931,11 +13962,11 @@
       <w:iCs/>
     </w:rPr>
   </w:style>
-  <w:style w:type="paragraph" w:styleId="Heading9">
+  <w:style w:type="paragraph" w:styleId="berschrift9">
     <w:name w:val="heading 9"/>
-    <w:basedOn w:val="Normal"/>
-    <w:next w:val="Normal"/>
-    <w:link w:val="Heading9Char"/>
+    <w:basedOn w:val="Standard"/>
+    <w:next w:val="Standard"/>
+    <w:link w:val="berschrift9Zeichen"/>
     <w:uiPriority w:val="9"/>
     <w:semiHidden/>
     <w:unhideWhenUsed/>
@@ -13953,13 +13984,13 @@
       <w:rFonts w:ascii="Cambria" w:hAnsi="Cambria"/>
     </w:rPr>
   </w:style>
-  <w:style w:type="character" w:default="1" w:styleId="DefaultParagraphFont">
+  <w:style w:type="character" w:default="1" w:styleId="Absatzstandardschriftart">
     <w:name w:val="Default Paragraph Font"/>
     <w:uiPriority w:val="1"/>
     <w:semiHidden/>
     <w:unhideWhenUsed/>
   </w:style>
-  <w:style w:type="table" w:default="1" w:styleId="TableNormal">
+  <w:style w:type="table" w:default="1" w:styleId="NormaleTabelle">
     <w:name w:val="Normal Table"/>
     <w:uiPriority w:val="99"/>
     <w:semiHidden/>
@@ -13974,13 +14005,13 @@
       </w:tblCellMar>
     </w:tblPr>
   </w:style>
-  <w:style w:type="numbering" w:default="1" w:styleId="NoList">
+  <w:style w:type="numbering" w:default="1" w:styleId="KeineListe">
     <w:name w:val="No List"/>
     <w:uiPriority w:val="99"/>
     <w:semiHidden/>
     <w:unhideWhenUsed/>
   </w:style>
-  <w:style w:type="character" w:styleId="Hyperlink">
+  <w:style w:type="character" w:styleId="Link">
     <w:name w:val="Hyperlink"/>
     <w:uiPriority w:val="99"/>
     <w:rsid w:val="005F4859"/>
@@ -13989,9 +14020,9 @@
       <w:u w:val="single"/>
     </w:rPr>
   </w:style>
-  <w:style w:type="paragraph" w:styleId="Header">
+  <w:style w:type="paragraph" w:styleId="Kopfzeile">
     <w:name w:val="header"/>
-    <w:basedOn w:val="Normal"/>
+    <w:basedOn w:val="Standard"/>
     <w:rsid w:val="007306F6"/>
     <w:pPr>
       <w:tabs>
@@ -14000,10 +14031,10 @@
       </w:tabs>
     </w:pPr>
   </w:style>
-  <w:style w:type="paragraph" w:styleId="Footer">
+  <w:style w:type="paragraph" w:styleId="Fuzeile">
     <w:name w:val="footer"/>
-    <w:basedOn w:val="Normal"/>
-    <w:link w:val="FooterChar"/>
+    <w:basedOn w:val="Standard"/>
+    <w:link w:val="FuzeileZeichen"/>
     <w:uiPriority w:val="99"/>
     <w:rsid w:val="007306F6"/>
     <w:pPr>
@@ -14013,15 +14044,15 @@
       </w:tabs>
     </w:pPr>
   </w:style>
-  <w:style w:type="character" w:styleId="PageNumber">
+  <w:style w:type="character" w:styleId="Seitenzahl">
     <w:name w:val="page number"/>
-    <w:basedOn w:val="DefaultParagraphFont"/>
+    <w:basedOn w:val="Absatzstandardschriftart"/>
     <w:rsid w:val="007306F6"/>
   </w:style>
-  <w:style w:type="paragraph" w:styleId="TOC1">
+  <w:style w:type="paragraph" w:styleId="Verzeichnis1">
     <w:name w:val="toc 1"/>
-    <w:basedOn w:val="Normal"/>
-    <w:next w:val="Normal"/>
+    <w:basedOn w:val="Standard"/>
+    <w:next w:val="Standard"/>
     <w:autoRedefine/>
     <w:uiPriority w:val="39"/>
     <w:rsid w:val="0038432A"/>
@@ -14035,10 +14066,10 @@
       <w:bCs/>
     </w:rPr>
   </w:style>
-  <w:style w:type="paragraph" w:styleId="TOC2">
+  <w:style w:type="paragraph" w:styleId="Verzeichnis2">
     <w:name w:val="toc 2"/>
-    <w:basedOn w:val="Normal"/>
-    <w:next w:val="Normal"/>
+    <w:basedOn w:val="Standard"/>
+    <w:next w:val="Standard"/>
     <w:autoRedefine/>
     <w:uiPriority w:val="39"/>
     <w:rsid w:val="009E5B1C"/>
@@ -14049,10 +14080,10 @@
       <w:ind w:left="245"/>
     </w:pPr>
   </w:style>
-  <w:style w:type="paragraph" w:styleId="TOC4">
+  <w:style w:type="paragraph" w:styleId="Verzeichnis4">
     <w:name w:val="toc 4"/>
-    <w:basedOn w:val="Normal"/>
-    <w:next w:val="Normal"/>
+    <w:basedOn w:val="Standard"/>
+    <w:next w:val="Standard"/>
     <w:autoRedefine/>
     <w:semiHidden/>
     <w:rsid w:val="0074749E"/>
@@ -14063,10 +14094,10 @@
       <w:szCs w:val="18"/>
     </w:rPr>
   </w:style>
-  <w:style w:type="paragraph" w:styleId="TOC3">
+  <w:style w:type="paragraph" w:styleId="Verzeichnis3">
     <w:name w:val="toc 3"/>
-    <w:basedOn w:val="Normal"/>
-    <w:next w:val="Normal"/>
+    <w:basedOn w:val="Standard"/>
+    <w:next w:val="Standard"/>
     <w:autoRedefine/>
     <w:uiPriority w:val="39"/>
     <w:rsid w:val="009E5B1C"/>
@@ -14081,10 +14112,10 @@
       <w:szCs w:val="20"/>
     </w:rPr>
   </w:style>
-  <w:style w:type="paragraph" w:styleId="TOC5">
+  <w:style w:type="paragraph" w:styleId="Verzeichnis5">
     <w:name w:val="toc 5"/>
-    <w:basedOn w:val="Normal"/>
-    <w:next w:val="Normal"/>
+    <w:basedOn w:val="Standard"/>
+    <w:next w:val="Standard"/>
     <w:autoRedefine/>
     <w:semiHidden/>
     <w:rsid w:val="0074749E"/>
@@ -14095,9 +14126,9 @@
       <w:szCs w:val="18"/>
     </w:rPr>
   </w:style>
-  <w:style w:type="paragraph" w:styleId="DocumentMap">
+  <w:style w:type="paragraph" w:styleId="Dokumentstruktur">
     <w:name w:val="Document Map"/>
-    <w:basedOn w:val="Normal"/>
+    <w:basedOn w:val="Standard"/>
     <w:rsid w:val="00CD2384"/>
     <w:pPr>
       <w:shd w:val="clear" w:color="auto" w:fill="000080"/>
@@ -14109,7 +14140,7 @@
   </w:style>
   <w:style w:type="paragraph" w:customStyle="1" w:styleId="ThesisCitation">
     <w:name w:val="ThesisCitation"/>
-    <w:basedOn w:val="Normal"/>
+    <w:basedOn w:val="Standard"/>
     <w:rsid w:val="00A2356A"/>
     <w:pPr>
       <w:spacing w:after="360"/>
@@ -14117,7 +14148,7 @@
   </w:style>
   <w:style w:type="paragraph" w:customStyle="1" w:styleId="AllCapsCentered">
     <w:name w:val="All Caps Centered"/>
-    <w:basedOn w:val="Normal"/>
+    <w:basedOn w:val="Standard"/>
     <w:rsid w:val="00CD5280"/>
     <w:pPr>
       <w:jc w:val="center"/>
@@ -14130,7 +14161,7 @@
   </w:style>
   <w:style w:type="paragraph" w:customStyle="1" w:styleId="StyleCentered">
     <w:name w:val="Style Centered"/>
-    <w:basedOn w:val="Normal"/>
+    <w:basedOn w:val="Standard"/>
     <w:rsid w:val="00E334E7"/>
     <w:pPr>
       <w:jc w:val="center"/>
@@ -14146,17 +14177,17 @@
   </w:style>
   <w:style w:type="paragraph" w:customStyle="1" w:styleId="ThesisParagraph">
     <w:name w:val="ThesisParagraph"/>
-    <w:basedOn w:val="Normal"/>
+    <w:basedOn w:val="Standard"/>
     <w:link w:val="ThesisParagraphChar"/>
     <w:rsid w:val="00A2356A"/>
     <w:pPr>
       <w:ind w:firstLine="720"/>
     </w:pPr>
   </w:style>
-  <w:style w:type="paragraph" w:styleId="Caption">
+  <w:style w:type="paragraph" w:styleId="Beschriftung">
     <w:name w:val="caption"/>
-    <w:basedOn w:val="Normal"/>
-    <w:next w:val="Normal"/>
+    <w:basedOn w:val="Standard"/>
+    <w:next w:val="Standard"/>
     <w:qFormat/>
     <w:rsid w:val="00D71865"/>
     <w:pPr>
@@ -14168,10 +14199,10 @@
       <w:szCs w:val="20"/>
     </w:rPr>
   </w:style>
-  <w:style w:type="paragraph" w:styleId="TableofFigures">
+  <w:style w:type="paragraph" w:styleId="Abbildungsverzeichnis">
     <w:name w:val="table of figures"/>
-    <w:basedOn w:val="Normal"/>
-    <w:next w:val="Normal"/>
+    <w:basedOn w:val="Standard"/>
+    <w:next w:val="Standard"/>
     <w:semiHidden/>
     <w:rsid w:val="009F22D4"/>
     <w:pPr>
@@ -14186,10 +14217,10 @@
       <w:caps/>
     </w:rPr>
   </w:style>
-  <w:style w:type="paragraph" w:styleId="TOC6">
+  <w:style w:type="paragraph" w:styleId="Verzeichnis6">
     <w:name w:val="toc 6"/>
-    <w:basedOn w:val="Normal"/>
-    <w:next w:val="Normal"/>
+    <w:basedOn w:val="Standard"/>
+    <w:next w:val="Standard"/>
     <w:autoRedefine/>
     <w:semiHidden/>
     <w:rsid w:val="0074749E"/>
@@ -14200,10 +14231,10 @@
       <w:szCs w:val="18"/>
     </w:rPr>
   </w:style>
-  <w:style w:type="paragraph" w:styleId="TOC7">
+  <w:style w:type="paragraph" w:styleId="Verzeichnis7">
     <w:name w:val="toc 7"/>
-    <w:basedOn w:val="Normal"/>
-    <w:next w:val="Normal"/>
+    <w:basedOn w:val="Standard"/>
+    <w:next w:val="Standard"/>
     <w:autoRedefine/>
     <w:semiHidden/>
     <w:rsid w:val="00CD2384"/>
@@ -14215,10 +14246,10 @@
       <w:szCs w:val="18"/>
     </w:rPr>
   </w:style>
-  <w:style w:type="paragraph" w:styleId="TOC8">
+  <w:style w:type="paragraph" w:styleId="Verzeichnis8">
     <w:name w:val="toc 8"/>
-    <w:basedOn w:val="Normal"/>
-    <w:next w:val="Normal"/>
+    <w:basedOn w:val="Standard"/>
+    <w:next w:val="Standard"/>
     <w:autoRedefine/>
     <w:semiHidden/>
     <w:rsid w:val="00CD2384"/>
@@ -14230,10 +14261,10 @@
       <w:szCs w:val="18"/>
     </w:rPr>
   </w:style>
-  <w:style w:type="paragraph" w:styleId="TOC9">
+  <w:style w:type="paragraph" w:styleId="Verzeichnis9">
     <w:name w:val="toc 9"/>
-    <w:basedOn w:val="Normal"/>
-    <w:next w:val="Normal"/>
+    <w:basedOn w:val="Standard"/>
+    <w:next w:val="Standard"/>
     <w:autoRedefine/>
     <w:semiHidden/>
     <w:rsid w:val="00CD2384"/>
@@ -14247,7 +14278,7 @@
   </w:style>
   <w:style w:type="paragraph" w:customStyle="1" w:styleId="StyleHeading1Justified">
     <w:name w:val="Style Heading 1 + Justified"/>
-    <w:basedOn w:val="Heading1"/>
+    <w:basedOn w:val="berschrift1"/>
     <w:rsid w:val="00750DDD"/>
     <w:rPr>
       <w:rFonts w:cs="Times New Roman"/>
@@ -14256,7 +14287,7 @@
   </w:style>
   <w:style w:type="paragraph" w:customStyle="1" w:styleId="StyleBoldLinespacingsingle">
     <w:name w:val="Style Bold Line spacing:  single"/>
-    <w:basedOn w:val="Normal"/>
+    <w:basedOn w:val="Standard"/>
     <w:rsid w:val="00132EC4"/>
     <w:rPr>
       <w:b/>
@@ -14266,7 +14297,7 @@
   </w:style>
   <w:style w:type="paragraph" w:customStyle="1" w:styleId="SectionContent">
     <w:name w:val="Section Content"/>
-    <w:basedOn w:val="Normal"/>
+    <w:basedOn w:val="Standard"/>
     <w:rsid w:val="00CE2DEA"/>
     <w:pPr>
       <w:suppressAutoHyphens/>
@@ -14277,16 +14308,16 @@
       <w:ind w:left="960"/>
     </w:pPr>
   </w:style>
-  <w:style w:type="paragraph" w:styleId="FootnoteText">
+  <w:style w:type="paragraph" w:styleId="Funotentext">
     <w:name w:val="footnote text"/>
-    <w:basedOn w:val="Normal"/>
+    <w:basedOn w:val="Standard"/>
     <w:semiHidden/>
     <w:rsid w:val="00A85EFA"/>
     <w:rPr>
       <w:szCs w:val="20"/>
     </w:rPr>
   </w:style>
-  <w:style w:type="character" w:styleId="FootnoteReference">
+  <w:style w:type="character" w:styleId="Funotenzeichen">
     <w:name w:val="footnote reference"/>
     <w:semiHidden/>
     <w:rsid w:val="00F62B3B"/>
@@ -14294,9 +14325,9 @@
       <w:vertAlign w:val="superscript"/>
     </w:rPr>
   </w:style>
-  <w:style w:type="paragraph" w:styleId="BalloonText">
+  <w:style w:type="paragraph" w:styleId="Sprechblasentext">
     <w:name w:val="Balloon Text"/>
-    <w:basedOn w:val="Normal"/>
+    <w:basedOn w:val="Standard"/>
     <w:semiHidden/>
     <w:rsid w:val="00565AA5"/>
     <w:rPr>
@@ -14335,9 +14366,9 @@
       <w:lang w:val="en-US" w:eastAsia="en-US" w:bidi="ar-SA"/>
     </w:rPr>
   </w:style>
-  <w:style w:type="character" w:customStyle="1" w:styleId="FooterChar">
-    <w:name w:val="Footer Char"/>
-    <w:link w:val="Footer"/>
+  <w:style w:type="character" w:customStyle="1" w:styleId="FuzeileZeichen">
+    <w:name w:val="Fußzeile Zeichen"/>
+    <w:link w:val="Fuzeile"/>
     <w:uiPriority w:val="99"/>
     <w:rsid w:val="006C7691"/>
     <w:rPr>
@@ -14345,11 +14376,11 @@
       <w:szCs w:val="24"/>
     </w:rPr>
   </w:style>
-  <w:style w:type="paragraph" w:styleId="Title">
+  <w:style w:type="paragraph" w:styleId="Titel">
     <w:name w:val="Title"/>
-    <w:basedOn w:val="Normal"/>
-    <w:next w:val="Normal"/>
-    <w:link w:val="TitleChar"/>
+    <w:basedOn w:val="Standard"/>
+    <w:next w:val="Standard"/>
+    <w:link w:val="TitelZeichen"/>
     <w:uiPriority w:val="10"/>
     <w:qFormat/>
     <w:rsid w:val="0031729C"/>
@@ -14366,9 +14397,9 @@
       <w:szCs w:val="32"/>
     </w:rPr>
   </w:style>
-  <w:style w:type="character" w:customStyle="1" w:styleId="TitleChar">
-    <w:name w:val="Title Char"/>
-    <w:link w:val="Title"/>
+  <w:style w:type="character" w:customStyle="1" w:styleId="TitelZeichen">
+    <w:name w:val="Titel Zeichen"/>
+    <w:link w:val="Titel"/>
     <w:uiPriority w:val="10"/>
     <w:rsid w:val="0031729C"/>
     <w:rPr>
@@ -14383,7 +14414,7 @@
   </w:style>
   <w:style w:type="paragraph" w:customStyle="1" w:styleId="KopfFussStyle">
     <w:name w:val="KopfFussStyle"/>
-    <w:basedOn w:val="Footer"/>
+    <w:basedOn w:val="Fuzeile"/>
     <w:link w:val="KopfFussStyleZchn"/>
     <w:qFormat/>
     <w:rsid w:val="00F2691C"/>
@@ -14411,7 +14442,7 @@
   </w:style>
   <w:style w:type="paragraph" w:customStyle="1" w:styleId="Titelblatterklrung">
     <w:name w:val="Titelblatterklärung"/>
-    <w:basedOn w:val="Normal"/>
+    <w:basedOn w:val="Standard"/>
     <w:link w:val="TitelblatterklrungZchn"/>
     <w:qFormat/>
     <w:rsid w:val="006D09AC"/>
@@ -14432,9 +14463,9 @@
       <w:lang w:val="en-US" w:eastAsia="en-US" w:bidi="ar-SA"/>
     </w:rPr>
   </w:style>
-  <w:style w:type="character" w:customStyle="1" w:styleId="Heading7Char">
-    <w:name w:val="Heading 7 Char"/>
-    <w:link w:val="Heading7"/>
+  <w:style w:type="character" w:customStyle="1" w:styleId="berschrift7Zeichen">
+    <w:name w:val="Überschrift 7 Zeichen"/>
+    <w:link w:val="berschrift7"/>
     <w:uiPriority w:val="9"/>
     <w:semiHidden/>
     <w:rsid w:val="00B74791"/>
@@ -14457,9 +14488,9 @@
       <w:lang w:eastAsia="en-US"/>
     </w:rPr>
   </w:style>
-  <w:style w:type="character" w:customStyle="1" w:styleId="Heading8Char">
-    <w:name w:val="Heading 8 Char"/>
-    <w:link w:val="Heading8"/>
+  <w:style w:type="character" w:customStyle="1" w:styleId="berschrift8Zeichen">
+    <w:name w:val="Überschrift 8 Zeichen"/>
+    <w:link w:val="berschrift8"/>
     <w:uiPriority w:val="9"/>
     <w:semiHidden/>
     <w:rsid w:val="00B74791"/>
@@ -14472,9 +14503,9 @@
       <w:lang w:val="en-US" w:eastAsia="en-US"/>
     </w:rPr>
   </w:style>
-  <w:style w:type="character" w:customStyle="1" w:styleId="Heading9Char">
-    <w:name w:val="Heading 9 Char"/>
-    <w:link w:val="Heading9"/>
+  <w:style w:type="character" w:customStyle="1" w:styleId="berschrift9Zeichen">
+    <w:name w:val="Überschrift 9 Zeichen"/>
+    <w:link w:val="berschrift9"/>
     <w:uiPriority w:val="9"/>
     <w:semiHidden/>
     <w:rsid w:val="00B74791"/>
@@ -14485,9 +14516,9 @@
       <w:lang w:val="en-US" w:eastAsia="en-US"/>
     </w:rPr>
   </w:style>
-  <w:style w:type="paragraph" w:styleId="ListParagraph">
+  <w:style w:type="paragraph" w:styleId="Listenabsatz">
     <w:name w:val="List Paragraph"/>
-    <w:basedOn w:val="Normal"/>
+    <w:basedOn w:val="Standard"/>
     <w:uiPriority w:val="34"/>
     <w:qFormat/>
     <w:rsid w:val="007A636B"/>
@@ -14500,7 +14531,7 @@
       <w:rFonts w:ascii="Calibri" w:eastAsia="Calibri" w:hAnsi="Calibri"/>
     </w:rPr>
   </w:style>
-  <w:style w:type="paragraph" w:styleId="NoSpacing">
+  <w:style w:type="paragraph" w:styleId="KeinLeerraum">
     <w:name w:val="No Spacing"/>
     <w:uiPriority w:val="1"/>
     <w:qFormat/>
@@ -14512,9 +14543,9 @@
       <w:lang w:val="en-US" w:eastAsia="en-US"/>
     </w:rPr>
   </w:style>
-  <w:style w:type="character" w:customStyle="1" w:styleId="Heading2Char">
-    <w:name w:val="Heading 2 Char"/>
-    <w:link w:val="Heading2"/>
+  <w:style w:type="character" w:customStyle="1" w:styleId="berschrift2Zeichen">
+    <w:name w:val="Überschrift 2 Zeichen"/>
+    <w:link w:val="berschrift2"/>
     <w:rsid w:val="005C7372"/>
     <w:rPr>
       <w:rFonts w:ascii="Arial" w:hAnsi="Arial" w:cs="Arial"/>
@@ -14526,12 +14557,13 @@
       <w:szCs w:val="24"/>
     </w:rPr>
   </w:style>
-  <w:style w:type="table" w:styleId="TableGrid">
+  <w:style w:type="table" w:styleId="Tabellenraster">
     <w:name w:val="Table Grid"/>
-    <w:basedOn w:val="TableNormal"/>
+    <w:basedOn w:val="NormaleTabelle"/>
     <w:uiPriority w:val="59"/>
     <w:rsid w:val="00C74DB8"/>
     <w:tblPr>
+      <w:tblInd w:w="0" w:type="dxa"/>
       <w:tblBorders>
         <w:top w:val="single" w:sz="4" w:space="0" w:color="auto"/>
         <w:left w:val="single" w:sz="4" w:space="0" w:color="auto"/>
@@ -14540,11 +14572,17 @@
         <w:insideH w:val="single" w:sz="4" w:space="0" w:color="auto"/>
         <w:insideV w:val="single" w:sz="4" w:space="0" w:color="auto"/>
       </w:tblBorders>
+      <w:tblCellMar>
+        <w:top w:w="0" w:type="dxa"/>
+        <w:left w:w="108" w:type="dxa"/>
+        <w:bottom w:w="0" w:type="dxa"/>
+        <w:right w:w="108" w:type="dxa"/>
+      </w:tblCellMar>
     </w:tblPr>
   </w:style>
-  <w:style w:type="paragraph" w:styleId="NormalWeb">
+  <w:style w:type="paragraph" w:styleId="StandardWeb">
     <w:name w:val="Normal (Web)"/>
-    <w:basedOn w:val="Normal"/>
+    <w:basedOn w:val="Standard"/>
     <w:uiPriority w:val="99"/>
     <w:unhideWhenUsed/>
     <w:rsid w:val="001D4797"/>
@@ -14557,7 +14595,7 @@
   </w:style>
   <w:style w:type="paragraph" w:customStyle="1" w:styleId="Referenz">
     <w:name w:val="Referenz"/>
-    <w:basedOn w:val="Normal"/>
+    <w:basedOn w:val="Standard"/>
     <w:uiPriority w:val="99"/>
     <w:rsid w:val="005C5387"/>
     <w:pPr>
@@ -14573,7 +14611,7 @@
   </w:style>
   <w:style w:type="paragraph" w:customStyle="1" w:styleId="FormatvorlageFettNach10pt">
     <w:name w:val="Formatvorlage Fett Nach:  10 pt"/>
-    <w:basedOn w:val="Normal"/>
+    <w:basedOn w:val="Standard"/>
     <w:uiPriority w:val="99"/>
     <w:rsid w:val="005C5387"/>
     <w:pPr>
@@ -14589,7 +14627,7 @@
       <w:szCs w:val="20"/>
     </w:rPr>
   </w:style>
-  <w:style w:type="character" w:styleId="SubtleEmphasis">
+  <w:style w:type="character" w:styleId="SchwacheHervorhebung">
     <w:name w:val="Subtle Emphasis"/>
     <w:aliases w:val="Aufzählungen"/>
     <w:uiPriority w:val="19"/>
@@ -14892,7 +14930,7 @@
 </file>
 
 <file path=customXml/itemProps1.xml><?xml version="1.0" encoding="utf-8"?>
-<ds:datastoreItem xmlns:ds="http://schemas.openxmlformats.org/officeDocument/2006/customXml" ds:itemID="{C17F96CB-450A-4C43-8181-BC2A8B5BC15B}">
+<ds:datastoreItem xmlns:ds="http://schemas.openxmlformats.org/officeDocument/2006/customXml" ds:itemID="{6164B2B0-8971-7D42-B99E-CEAB878A2899}">
   <ds:schemaRefs>
     <ds:schemaRef ds:uri="http://schemas.openxmlformats.org/officeDocument/2006/bibliography"/>
   </ds:schemaRefs>

</xml_diff>